<commit_message>
conclusão do plano de projeto
</commit_message>
<xml_diff>
--- a/Planejamento/AS_plano_projeto.docx
+++ b/Planejamento/AS_plano_projeto.docx
@@ -617,44 +617,8 @@
           <w:lang w:val="pt-BR"/>
         </w:rPr>
       </w:pPr>
-      <w:proofErr w:type="gramStart"/>
-      <w:r>
-        <w:rPr>
-          <w:lang w:val="pt-BR"/>
-        </w:rPr>
-        <w:t>[</w:t>
-      </w:r>
-      <w:r>
-        <w:rPr>
-          <w:lang w:val="pt-BR"/>
-        </w:rPr>
-        <w:t>Defina e descreva</w:t>
-      </w:r>
-      <w:proofErr w:type="gramEnd"/>
-      <w:r>
-        <w:rPr>
-          <w:lang w:val="pt-BR"/>
-        </w:rPr>
-        <w:t xml:space="preserve"> os objetivos gerais para cada fase do projeto e os seus respectivos marcos de acompanhamento. Você poderá usar o seguinte format</w:t>
-      </w:r>
-      <w:r>
-        <w:rPr>
-          <w:lang w:val="pt-BR"/>
-        </w:rPr>
-        <w:t>o</w:t>
-      </w:r>
-      <w:r>
-        <w:rPr>
-          <w:lang w:val="pt-BR"/>
-        </w:rPr>
-        <w:t xml:space="preserve"> como sugestão de preenchimento: </w:t>
-      </w:r>
-      <w:r>
-        <w:rPr>
-          <w:lang w:val="pt-BR"/>
-        </w:rPr>
-        <w:t>]</w:t>
-      </w:r>
+      <w:bookmarkStart w:id="7" w:name="_GoBack"/>
+      <w:bookmarkEnd w:id="7"/>
     </w:p>
     <w:tbl>
       <w:tblPr>
@@ -671,11 +635,11 @@
         <w:tblLook w:val="0000" w:firstRow="0" w:lastRow="0" w:firstColumn="0" w:lastColumn="0" w:noHBand="0" w:noVBand="0"/>
       </w:tblPr>
       <w:tblGrid>
-        <w:gridCol w:w="1682"/>
+        <w:gridCol w:w="1671"/>
         <w:gridCol w:w="984"/>
-        <w:gridCol w:w="2490"/>
-        <w:gridCol w:w="1787"/>
-        <w:gridCol w:w="1687"/>
+        <w:gridCol w:w="2518"/>
+        <w:gridCol w:w="1779"/>
+        <w:gridCol w:w="1678"/>
       </w:tblGrid>
       <w:tr>
         <w:tc>
@@ -694,7 +658,6 @@
                 <w:bCs/>
               </w:rPr>
             </w:pPr>
-            <w:proofErr w:type="spellStart"/>
             <w:r>
               <w:rPr>
                 <w:rFonts w:ascii="Arial" w:hAnsi="Arial" w:cs="Arial"/>
@@ -703,7 +666,6 @@
               </w:rPr>
               <w:t>Fase</w:t>
             </w:r>
-            <w:proofErr w:type="spellEnd"/>
           </w:p>
         </w:tc>
         <w:tc>
@@ -913,17 +875,7 @@
               <w:spacing w:before="60"/>
             </w:pPr>
             <w:r>
-              <w:t xml:space="preserve">Criação do </w:t>
-            </w:r>
-            <w:proofErr w:type="spellStart"/>
-            <w:proofErr w:type="gramStart"/>
-            <w:r>
-              <w:t>plano</w:t>
-            </w:r>
-            <w:proofErr w:type="spellEnd"/>
-            <w:proofErr w:type="gramEnd"/>
-            <w:r>
-              <w:t xml:space="preserve"> de projeto.</w:t>
+              <w:t>Criação do plano de projeto.</w:t>
             </w:r>
           </w:p>
           <w:p>
@@ -1007,12 +959,10 @@
               <w:spacing w:before="60"/>
               <w:ind w:left="0"/>
             </w:pPr>
-            <w:proofErr w:type="spellStart"/>
             <w:r>
               <w:lastRenderedPageBreak/>
               <w:t>Elaboração</w:t>
             </w:r>
-            <w:proofErr w:type="spellEnd"/>
           </w:p>
         </w:tc>
         <w:tc>
@@ -1026,7 +976,10 @@
               <w:ind w:left="0"/>
             </w:pPr>
             <w:r>
-              <w:t>I2</w:t>
+              <w:t>E</w:t>
+            </w:r>
+            <w:r>
+              <w:t>1</w:t>
             </w:r>
           </w:p>
         </w:tc>
@@ -1041,59 +994,133 @@
               <w:ind w:left="0"/>
             </w:pPr>
             <w:r>
-              <w:t>Objectives</w:t>
-            </w:r>
-          </w:p>
-          <w:p>
-            <w:pPr>
-              <w:pStyle w:val="Corpodetexto"/>
-              <w:numPr>
-                <w:ilvl w:val="0"/>
-                <w:numId w:val="11"/>
-              </w:numPr>
-              <w:spacing w:before="60"/>
-            </w:pPr>
-            <w:r>
-              <w:t xml:space="preserve">Mitigar o Risco </w:t>
-            </w:r>
-            <w:r>
-              <w:t>2</w:t>
-            </w:r>
-          </w:p>
-          <w:p>
-            <w:pPr>
-              <w:ind w:left="360"/>
-              <w:rPr>
-                <w:lang w:val="pt-BR"/>
-              </w:rPr>
-            </w:pPr>
-            <w:r>
-              <w:rPr>
-                <w:lang w:val="pt-BR"/>
-              </w:rPr>
-              <w:t xml:space="preserve">Especificar o Caso de Uso </w:t>
-            </w:r>
-            <w:r>
-              <w:rPr>
-                <w:lang w:val="pt-BR"/>
-              </w:rPr>
-              <w:t xml:space="preserve">1 </w:t>
-            </w:r>
-          </w:p>
-          <w:p>
-            <w:pPr>
-              <w:ind w:left="360"/>
-            </w:pPr>
-            <w:proofErr w:type="spellStart"/>
-            <w:r>
-              <w:t>Cená</w:t>
-            </w:r>
-            <w:r>
-              <w:t>rio</w:t>
-            </w:r>
-            <w:proofErr w:type="spellEnd"/>
-            <w:r>
-              <w:t xml:space="preserve"> 2</w:t>
+              <w:t>APOO:</w:t>
+            </w:r>
+          </w:p>
+          <w:p>
+            <w:pPr>
+              <w:pStyle w:val="Corpodetexto"/>
+              <w:spacing w:before="60"/>
+              <w:ind w:left="0"/>
+            </w:pPr>
+            <w:r>
+              <w:t>Criação dos diagramas :</w:t>
+            </w:r>
+          </w:p>
+          <w:p>
+            <w:pPr>
+              <w:pStyle w:val="Corpodetexto"/>
+              <w:spacing w:before="60"/>
+              <w:ind w:left="0"/>
+            </w:pPr>
+            <w:r>
+              <w:t>C1-Casos de uso;</w:t>
+            </w:r>
+          </w:p>
+          <w:p>
+            <w:pPr>
+              <w:pStyle w:val="Corpodetexto"/>
+              <w:spacing w:before="60"/>
+              <w:ind w:left="0"/>
+            </w:pPr>
+            <w:r>
+              <w:t>C2-Diagrama de classes;</w:t>
+            </w:r>
+          </w:p>
+          <w:p>
+            <w:pPr>
+              <w:pStyle w:val="Corpodetexto"/>
+              <w:spacing w:before="60"/>
+              <w:ind w:left="0"/>
+            </w:pPr>
+            <w:r>
+              <w:t>C3-Diagrama de sequência;</w:t>
+            </w:r>
+          </w:p>
+          <w:p>
+            <w:pPr>
+              <w:pStyle w:val="Corpodetexto"/>
+              <w:spacing w:before="60"/>
+              <w:ind w:left="0"/>
+            </w:pPr>
+            <w:r>
+              <w:t>BD:</w:t>
+            </w:r>
+          </w:p>
+          <w:p>
+            <w:pPr>
+              <w:pStyle w:val="Corpodetexto"/>
+              <w:spacing w:before="60"/>
+              <w:ind w:left="0"/>
+            </w:pPr>
+            <w:r>
+              <w:t>Mod</w:t>
+            </w:r>
+            <w:r>
+              <w:t>elo conceitual da base de dados;</w:t>
+            </w:r>
+          </w:p>
+          <w:p>
+            <w:pPr>
+              <w:pStyle w:val="Corpodetexto"/>
+              <w:spacing w:before="60"/>
+              <w:ind w:left="0"/>
+            </w:pPr>
+            <w:r>
+              <w:t>TESTES:</w:t>
+            </w:r>
+          </w:p>
+          <w:p>
+            <w:pPr>
+              <w:pStyle w:val="Corpodetexto"/>
+              <w:spacing w:before="60"/>
+              <w:ind w:left="0"/>
+            </w:pPr>
+            <w:r>
+              <w:t>Planejamento de testes</w:t>
+            </w:r>
+          </w:p>
+          <w:p>
+            <w:pPr>
+              <w:pStyle w:val="Corpodetexto"/>
+              <w:spacing w:before="60"/>
+              <w:ind w:left="0"/>
+            </w:pPr>
+            <w:r>
+              <w:t>ADICIONAIS:</w:t>
+            </w:r>
+          </w:p>
+          <w:p>
+            <w:pPr>
+              <w:pStyle w:val="Corpodetexto"/>
+              <w:spacing w:before="60"/>
+              <w:ind w:left="0"/>
+            </w:pPr>
+            <w:r>
+              <w:t>Refinar requisitos</w:t>
+            </w:r>
+            <w:r>
+              <w:t>;</w:t>
+            </w:r>
+          </w:p>
+          <w:p>
+            <w:pPr>
+              <w:pStyle w:val="Corpodetexto"/>
+              <w:spacing w:before="60"/>
+              <w:ind w:left="0"/>
+            </w:pPr>
+            <w:r>
+              <w:t>Planejar Iteração;</w:t>
+            </w:r>
+          </w:p>
+          <w:p>
+            <w:pPr>
+              <w:pStyle w:val="Corpodetexto"/>
+              <w:spacing w:before="60"/>
+              <w:ind w:left="0"/>
+            </w:pPr>
+            <w:r>
+              <w:t>Incrementar Solução.</w:t>
             </w:r>
           </w:p>
         </w:tc>
@@ -1118,7 +1145,19 @@
               <w:ind w:left="0"/>
             </w:pPr>
             <w:r>
-              <w:t>17/09/2013 a 01/10/2013</w:t>
+              <w:t>17</w:t>
+            </w:r>
+            <w:r>
+              <w:t>/09/201</w:t>
+            </w:r>
+            <w:r>
+              <w:t>5</w:t>
+            </w:r>
+            <w:r>
+              <w:t xml:space="preserve"> a 01</w:t>
+            </w:r>
+            <w:r>
+              <w:t>/10/2015</w:t>
             </w:r>
           </w:p>
         </w:tc>
@@ -1132,9 +1171,489 @@
               <w:spacing w:before="60"/>
               <w:ind w:left="0"/>
             </w:pPr>
-            <w:r>
-              <w:t>16</w:t>
-            </w:r>
+          </w:p>
+        </w:tc>
+      </w:tr>
+      <w:tr>
+        <w:tc>
+          <w:tcPr>
+            <w:tcW w:w="1744" w:type="dxa"/>
+          </w:tcPr>
+          <w:p>
+            <w:pPr>
+              <w:pStyle w:val="Corpodetexto"/>
+              <w:spacing w:before="60"/>
+              <w:ind w:left="0"/>
+            </w:pPr>
+            <w:r>
+              <w:t>Elaboração</w:t>
+            </w:r>
+          </w:p>
+        </w:tc>
+        <w:tc>
+          <w:tcPr>
+            <w:tcW w:w="974" w:type="dxa"/>
+          </w:tcPr>
+          <w:p>
+            <w:pPr>
+              <w:pStyle w:val="Corpodetexto"/>
+              <w:spacing w:before="60"/>
+              <w:ind w:left="0"/>
+            </w:pPr>
+            <w:r>
+              <w:t>E</w:t>
+            </w:r>
+            <w:r>
+              <w:t>2</w:t>
+            </w:r>
+          </w:p>
+        </w:tc>
+        <w:tc>
+          <w:tcPr>
+            <w:tcW w:w="2575" w:type="dxa"/>
+          </w:tcPr>
+          <w:p>
+            <w:pPr>
+              <w:pStyle w:val="Corpodetexto"/>
+              <w:spacing w:before="60"/>
+              <w:ind w:left="0"/>
+            </w:pPr>
+            <w:r>
+              <w:t>BD:</w:t>
+            </w:r>
+          </w:p>
+          <w:p>
+            <w:pPr>
+              <w:pStyle w:val="Corpodetexto"/>
+              <w:spacing w:before="60"/>
+              <w:ind w:left="0"/>
+            </w:pPr>
+            <w:r>
+              <w:t>Criação do MER;</w:t>
+            </w:r>
+          </w:p>
+          <w:p>
+            <w:pPr>
+              <w:pStyle w:val="Corpodetexto"/>
+              <w:spacing w:before="60"/>
+              <w:ind w:left="0"/>
+            </w:pPr>
+            <w:r>
+              <w:t>TESTES:</w:t>
+            </w:r>
+          </w:p>
+          <w:p>
+            <w:pPr>
+              <w:pStyle w:val="Corpodetexto"/>
+              <w:spacing w:before="60"/>
+              <w:ind w:left="0"/>
+            </w:pPr>
+            <w:r>
+              <w:t>Projeto de testes</w:t>
+            </w:r>
+          </w:p>
+          <w:p>
+            <w:pPr>
+              <w:pStyle w:val="Corpodetexto"/>
+              <w:spacing w:before="60"/>
+              <w:ind w:left="0"/>
+            </w:pPr>
+            <w:r>
+              <w:t>Implementar o plano de teste;</w:t>
+            </w:r>
+          </w:p>
+          <w:p>
+            <w:pPr>
+              <w:pStyle w:val="Corpodetexto"/>
+              <w:spacing w:before="60"/>
+              <w:ind w:left="0"/>
+            </w:pPr>
+            <w:r>
+              <w:t>Criar os casos de testes</w:t>
+            </w:r>
+          </w:p>
+          <w:p>
+            <w:pPr>
+              <w:pStyle w:val="Corpodetexto"/>
+              <w:spacing w:before="60"/>
+              <w:ind w:left="0"/>
+            </w:pPr>
+            <w:r>
+              <w:t>ADICIONAIS:</w:t>
+            </w:r>
+          </w:p>
+          <w:p>
+            <w:pPr>
+              <w:pStyle w:val="Corpodetexto"/>
+              <w:spacing w:before="60"/>
+              <w:ind w:left="0"/>
+            </w:pPr>
+            <w:r>
+              <w:t>Desenvolver arquitetura;</w:t>
+            </w:r>
+          </w:p>
+          <w:p>
+            <w:pPr>
+              <w:pStyle w:val="Corpodetexto"/>
+              <w:spacing w:before="60"/>
+              <w:ind w:left="0"/>
+            </w:pPr>
+            <w:r>
+              <w:t>Refinar requisitos;</w:t>
+            </w:r>
+          </w:p>
+          <w:p>
+            <w:pPr>
+              <w:pStyle w:val="Corpodetexto"/>
+              <w:spacing w:before="60"/>
+              <w:ind w:left="0"/>
+            </w:pPr>
+            <w:r>
+              <w:t>Planejar Iteração;</w:t>
+            </w:r>
+          </w:p>
+          <w:p>
+            <w:pPr>
+              <w:pStyle w:val="Corpodetexto"/>
+              <w:spacing w:before="60"/>
+              <w:ind w:left="0"/>
+            </w:pPr>
+            <w:r>
+              <w:t>Incrementar Solução.</w:t>
+            </w:r>
+          </w:p>
+        </w:tc>
+        <w:tc>
+          <w:tcPr>
+            <w:tcW w:w="1830" w:type="dxa"/>
+          </w:tcPr>
+          <w:p>
+            <w:pPr>
+              <w:pStyle w:val="Corpodetexto"/>
+              <w:spacing w:before="60"/>
+              <w:ind w:left="0"/>
+            </w:pPr>
+            <w:r>
+              <w:t>0</w:t>
+            </w:r>
+            <w:r>
+              <w:t>2</w:t>
+            </w:r>
+            <w:r>
+              <w:t>/10/2015 a</w:t>
+            </w:r>
+          </w:p>
+          <w:p>
+            <w:pPr>
+              <w:pStyle w:val="Corpodetexto"/>
+              <w:spacing w:before="60"/>
+              <w:ind w:left="0"/>
+            </w:pPr>
+            <w:r>
+              <w:t>14/10/2015</w:t>
+            </w:r>
+          </w:p>
+          <w:p>
+            <w:pPr>
+              <w:pStyle w:val="Corpodetexto"/>
+              <w:spacing w:before="60"/>
+              <w:ind w:left="0"/>
+            </w:pPr>
+          </w:p>
+        </w:tc>
+        <w:tc>
+          <w:tcPr>
+            <w:tcW w:w="1733" w:type="dxa"/>
+          </w:tcPr>
+          <w:p>
+            <w:pPr>
+              <w:pStyle w:val="Corpodetexto"/>
+              <w:spacing w:before="60"/>
+              <w:ind w:left="0"/>
+            </w:pPr>
+          </w:p>
+        </w:tc>
+      </w:tr>
+      <w:tr>
+        <w:tc>
+          <w:tcPr>
+            <w:tcW w:w="1744" w:type="dxa"/>
+          </w:tcPr>
+          <w:p>
+            <w:pPr>
+              <w:pStyle w:val="Corpodetexto"/>
+              <w:spacing w:before="60"/>
+              <w:ind w:left="0"/>
+            </w:pPr>
+            <w:r>
+              <w:t>Construção</w:t>
+            </w:r>
+          </w:p>
+        </w:tc>
+        <w:tc>
+          <w:tcPr>
+            <w:tcW w:w="974" w:type="dxa"/>
+          </w:tcPr>
+          <w:p>
+            <w:pPr>
+              <w:pStyle w:val="Corpodetexto"/>
+              <w:spacing w:before="60"/>
+              <w:ind w:left="0"/>
+            </w:pPr>
+            <w:r>
+              <w:t>C1</w:t>
+            </w:r>
+          </w:p>
+        </w:tc>
+        <w:tc>
+          <w:tcPr>
+            <w:tcW w:w="2575" w:type="dxa"/>
+          </w:tcPr>
+          <w:p>
+            <w:pPr>
+              <w:pStyle w:val="Corpodetexto"/>
+              <w:spacing w:before="60"/>
+              <w:ind w:left="0"/>
+            </w:pPr>
+            <w:r>
+              <w:t>BD:</w:t>
+            </w:r>
+          </w:p>
+          <w:p>
+            <w:pPr>
+              <w:pStyle w:val="Corpodetexto"/>
+              <w:spacing w:before="60"/>
+              <w:ind w:left="0"/>
+            </w:pPr>
+            <w:r>
+              <w:t>Criação da instância do banco;</w:t>
+            </w:r>
+          </w:p>
+          <w:p>
+            <w:pPr>
+              <w:pStyle w:val="Corpodetexto"/>
+              <w:spacing w:before="60"/>
+              <w:ind w:left="0"/>
+            </w:pPr>
+            <w:r>
+              <w:t>IMPLEMENTAÇÕES:</w:t>
+            </w:r>
+          </w:p>
+          <w:p>
+            <w:pPr>
+              <w:pStyle w:val="Corpodetexto"/>
+              <w:spacing w:before="60"/>
+              <w:ind w:left="0"/>
+            </w:pPr>
+            <w:r>
+              <w:t>Prototipos evolutivos da interface do sistema;</w:t>
+            </w:r>
+          </w:p>
+          <w:p>
+            <w:pPr>
+              <w:pStyle w:val="Corpodetexto"/>
+              <w:spacing w:before="60"/>
+              <w:ind w:left="0"/>
+            </w:pPr>
+          </w:p>
+          <w:p>
+            <w:pPr>
+              <w:pStyle w:val="Corpodetexto"/>
+              <w:spacing w:before="60"/>
+              <w:ind w:left="0"/>
+            </w:pPr>
+            <w:r>
+              <w:lastRenderedPageBreak/>
+              <w:t>Implementação da estrutura de dados;</w:t>
+            </w:r>
+          </w:p>
+          <w:p>
+            <w:pPr>
+              <w:pStyle w:val="Corpodetexto"/>
+              <w:spacing w:before="60"/>
+              <w:ind w:left="0"/>
+            </w:pPr>
+            <w:r>
+              <w:t>TESTES:</w:t>
+            </w:r>
+          </w:p>
+          <w:p>
+            <w:pPr>
+              <w:pStyle w:val="Corpodetexto"/>
+              <w:spacing w:before="60"/>
+              <w:ind w:left="0"/>
+            </w:pPr>
+            <w:r>
+              <w:t>Execução de testes;</w:t>
+            </w:r>
+          </w:p>
+          <w:p>
+            <w:pPr>
+              <w:pStyle w:val="Corpodetexto"/>
+              <w:spacing w:before="60"/>
+              <w:ind w:left="0"/>
+            </w:pPr>
+            <w:r>
+              <w:t>Avaliação dos testes;</w:t>
+            </w:r>
+          </w:p>
+          <w:p>
+            <w:pPr>
+              <w:pStyle w:val="Corpodetexto"/>
+              <w:spacing w:before="60"/>
+              <w:ind w:left="0"/>
+            </w:pPr>
+            <w:r>
+              <w:t>ADICIONAIS:</w:t>
+            </w:r>
+          </w:p>
+          <w:p>
+            <w:pPr>
+              <w:pStyle w:val="Corpodetexto"/>
+              <w:spacing w:before="60"/>
+              <w:ind w:left="0"/>
+            </w:pPr>
+            <w:r>
+              <w:t>Refinar requisitos;</w:t>
+            </w:r>
+          </w:p>
+          <w:p>
+            <w:pPr>
+              <w:pStyle w:val="Corpodetexto"/>
+              <w:spacing w:before="60"/>
+              <w:ind w:left="0"/>
+            </w:pPr>
+            <w:r>
+              <w:t>Planejar Iteração;</w:t>
+            </w:r>
+          </w:p>
+          <w:p>
+            <w:pPr>
+              <w:pStyle w:val="Corpodetexto"/>
+              <w:spacing w:before="60"/>
+              <w:ind w:left="0"/>
+            </w:pPr>
+            <w:r>
+              <w:t>Incrementar Solução.</w:t>
+            </w:r>
+          </w:p>
+        </w:tc>
+        <w:tc>
+          <w:tcPr>
+            <w:tcW w:w="1830" w:type="dxa"/>
+          </w:tcPr>
+          <w:p>
+            <w:pPr>
+              <w:pStyle w:val="Corpodetexto"/>
+              <w:tabs>
+                <w:tab w:val="center" w:pos="781"/>
+              </w:tabs>
+              <w:spacing w:before="60"/>
+              <w:ind w:left="0"/>
+            </w:pPr>
+            <w:r>
+              <w:lastRenderedPageBreak/>
+              <w:t>15/10/2015 a</w:t>
+            </w:r>
+          </w:p>
+          <w:p>
+            <w:pPr>
+              <w:pStyle w:val="Corpodetexto"/>
+              <w:tabs>
+                <w:tab w:val="center" w:pos="781"/>
+              </w:tabs>
+              <w:spacing w:before="60"/>
+              <w:ind w:left="0"/>
+            </w:pPr>
+            <w:r>
+              <w:t>11/10/2015</w:t>
+            </w:r>
+          </w:p>
+        </w:tc>
+        <w:tc>
+          <w:tcPr>
+            <w:tcW w:w="1733" w:type="dxa"/>
+          </w:tcPr>
+          <w:p>
+            <w:pPr>
+              <w:pStyle w:val="Corpodetexto"/>
+              <w:spacing w:before="60"/>
+              <w:ind w:left="0"/>
+            </w:pPr>
+          </w:p>
+        </w:tc>
+      </w:tr>
+      <w:tr>
+        <w:tc>
+          <w:tcPr>
+            <w:tcW w:w="1744" w:type="dxa"/>
+          </w:tcPr>
+          <w:p>
+            <w:pPr>
+              <w:pStyle w:val="Corpodetexto"/>
+              <w:spacing w:before="60"/>
+              <w:ind w:left="0"/>
+            </w:pPr>
+            <w:proofErr w:type="spellStart"/>
+            <w:r>
+              <w:lastRenderedPageBreak/>
+              <w:t>Transição</w:t>
+            </w:r>
+            <w:proofErr w:type="spellEnd"/>
+          </w:p>
+        </w:tc>
+        <w:tc>
+          <w:tcPr>
+            <w:tcW w:w="974" w:type="dxa"/>
+          </w:tcPr>
+          <w:p>
+            <w:pPr>
+              <w:pStyle w:val="Corpodetexto"/>
+              <w:spacing w:before="60"/>
+              <w:ind w:left="0"/>
+            </w:pPr>
+            <w:r>
+              <w:t>T1</w:t>
+            </w:r>
+          </w:p>
+        </w:tc>
+        <w:tc>
+          <w:tcPr>
+            <w:tcW w:w="2575" w:type="dxa"/>
+          </w:tcPr>
+          <w:p>
+            <w:pPr>
+              <w:pStyle w:val="Corpodetexto"/>
+              <w:spacing w:before="60"/>
+              <w:ind w:left="0"/>
+            </w:pPr>
+          </w:p>
+        </w:tc>
+        <w:tc>
+          <w:tcPr>
+            <w:tcW w:w="1830" w:type="dxa"/>
+          </w:tcPr>
+          <w:p>
+            <w:pPr>
+              <w:pStyle w:val="Corpodetexto"/>
+              <w:tabs>
+                <w:tab w:val="center" w:pos="781"/>
+              </w:tabs>
+              <w:spacing w:before="60"/>
+              <w:ind w:left="0"/>
+            </w:pPr>
+          </w:p>
+        </w:tc>
+        <w:tc>
+          <w:tcPr>
+            <w:tcW w:w="1733" w:type="dxa"/>
+          </w:tcPr>
+          <w:p>
+            <w:pPr>
+              <w:pStyle w:val="Corpodetexto"/>
+              <w:spacing w:before="60"/>
+              <w:ind w:left="0"/>
+            </w:pPr>
           </w:p>
         </w:tc>
       </w:tr>
@@ -1151,8 +1670,6 @@
       <w:r>
         <w:t>Deployment e Distribuição</w:t>
       </w:r>
-      <w:bookmarkStart w:id="7" w:name="_GoBack"/>
-      <w:bookmarkEnd w:id="7"/>
     </w:p>
     <w:p>
       <w:pPr>
@@ -1356,7 +1873,7 @@
               <w:noProof/>
               <w:lang w:val="pt-BR"/>
             </w:rPr>
-            <w:t>2</w:t>
+            <w:t>3</w:t>
           </w:r>
           <w:r>
             <w:rPr>
@@ -1409,7 +1926,7 @@
               <w:rStyle w:val="Nmerodepgina"/>
               <w:noProof/>
             </w:rPr>
-            <w:t>2</w:t>
+            <w:t>3</w:t>
           </w:r>
           <w:r>
             <w:rPr>
@@ -4158,7 +4675,7 @@
 </file>
 
 <file path=customXml/itemProps1.xml><?xml version="1.0" encoding="utf-8"?>
-<ds:datastoreItem xmlns:ds="http://schemas.openxmlformats.org/officeDocument/2006/customXml" ds:itemID="{F3F062F2-CE1B-4D16-A80B-7CBD088612C0}">
+<ds:datastoreItem xmlns:ds="http://schemas.openxmlformats.org/officeDocument/2006/customXml" ds:itemID="{8A0D6DDF-B302-4869-9CA7-8B30F1FBF120}">
   <ds:schemaRefs>
     <ds:schemaRef ds:uri="http://schemas.openxmlformats.org/officeDocument/2006/bibliography"/>
   </ds:schemaRefs>

</xml_diff>

<commit_message>
atlz plano de projeto
</commit_message>
<xml_diff>
--- a/Planejamento/AS_plano_projeto.docx
+++ b/Planejamento/AS_plano_projeto.docx
@@ -5,48 +5,20 @@
     <w:p>
       <w:pPr>
         <w:pStyle w:val="Ttulo"/>
-        <w:rPr>
-          <w:lang w:val="pt-BR"/>
-        </w:rPr>
-      </w:pPr>
-      <w:proofErr w:type="spellStart"/>
-      <w:proofErr w:type="gramStart"/>
+      </w:pPr>
       <w:r>
-        <w:rPr>
-          <w:lang w:val="pt-BR"/>
-        </w:rPr>
-        <w:t>f</w:t>
-      </w:r>
-      <w:r>
-        <w:rPr>
-          <w:lang w:val="pt-BR"/>
-        </w:rPr>
         <w:t>Acadsystem</w:t>
       </w:r>
-      <w:proofErr w:type="spellEnd"/>
-      <w:proofErr w:type="gramEnd"/>
     </w:p>
     <w:p>
       <w:pPr>
         <w:pStyle w:val="Ttulo"/>
-        <w:rPr>
-          <w:lang w:val="pt-BR"/>
-        </w:rPr>
       </w:pPr>
       <w:r>
-        <w:rPr>
-          <w:lang w:val="pt-BR"/>
-        </w:rPr>
         <w:t>Plano de Projeto</w:t>
       </w:r>
     </w:p>
-    <w:p>
-      <w:pPr>
-        <w:rPr>
-          <w:lang w:val="pt-BR"/>
-        </w:rPr>
-      </w:pPr>
-    </w:p>
+    <w:p/>
     <w:p>
       <w:pPr>
         <w:pStyle w:val="Ttulo1"/>
@@ -82,9 +54,6 @@
       <w:pPr>
         <w:pStyle w:val="InfoBlue"/>
         <w:jc w:val="both"/>
-        <w:rPr>
-          <w:lang w:val="pt-BR"/>
-        </w:rPr>
       </w:pPr>
     </w:p>
     <w:tbl>
@@ -153,7 +122,6 @@
                 <w:b/>
                 <w:iCs/>
                 <w:sz w:val="20"/>
-                <w:lang w:val="pt-BR"/>
               </w:rPr>
             </w:pPr>
             <w:r>
@@ -162,7 +130,6 @@
                 <w:b/>
                 <w:iCs/>
                 <w:sz w:val="20"/>
-                <w:lang w:val="pt-BR"/>
               </w:rPr>
               <w:t>Papel A</w:t>
             </w:r>
@@ -183,7 +150,6 @@
                 <w:b/>
                 <w:iCs/>
                 <w:sz w:val="20"/>
-                <w:lang w:val="pt-BR"/>
               </w:rPr>
             </w:pPr>
             <w:r>
@@ -192,7 +158,6 @@
                 <w:b/>
                 <w:iCs/>
                 <w:sz w:val="20"/>
-                <w:lang w:val="pt-BR"/>
               </w:rPr>
               <w:t>Papel B</w:t>
             </w:r>
@@ -213,7 +178,6 @@
                 <w:b/>
                 <w:iCs/>
                 <w:sz w:val="20"/>
-                <w:lang w:val="pt-BR"/>
               </w:rPr>
             </w:pPr>
             <w:r>
@@ -222,7 +186,6 @@
                 <w:b/>
                 <w:iCs/>
                 <w:sz w:val="20"/>
-                <w:lang w:val="pt-BR"/>
               </w:rPr>
               <w:t>Papel C</w:t>
             </w:r>
@@ -243,7 +206,6 @@
                 <w:b/>
                 <w:iCs/>
                 <w:sz w:val="20"/>
-                <w:lang w:val="pt-BR"/>
               </w:rPr>
             </w:pPr>
             <w:r>
@@ -252,7 +214,6 @@
                 <w:b/>
                 <w:iCs/>
                 <w:sz w:val="20"/>
-                <w:lang w:val="pt-BR"/>
               </w:rPr>
               <w:t>Papel D</w:t>
             </w:r>
@@ -273,7 +234,6 @@
                 <w:b/>
                 <w:iCs/>
                 <w:sz w:val="20"/>
-                <w:lang w:val="pt-BR"/>
               </w:rPr>
             </w:pPr>
             <w:r>
@@ -282,7 +242,6 @@
                 <w:b/>
                 <w:iCs/>
                 <w:sz w:val="20"/>
-                <w:lang w:val="pt-BR"/>
               </w:rPr>
               <w:t>E-mail</w:t>
             </w:r>
@@ -434,184 +393,117 @@
       <w:pPr>
         <w:pStyle w:val="Ttulo1"/>
         <w:spacing w:before="240"/>
-        <w:rPr>
-          <w:lang w:val="pt-BR"/>
-        </w:rPr>
       </w:pPr>
       <w:bookmarkStart w:id="5" w:name="_Toc524312847"/>
       <w:bookmarkStart w:id="6" w:name="_Toc20734070"/>
       <w:r>
-        <w:rPr>
-          <w:lang w:val="pt-BR"/>
-        </w:rPr>
         <w:t>Processo de Desenvolvimento e Métodos de Acompanhamento</w:t>
       </w:r>
     </w:p>
     <w:p>
       <w:pPr>
         <w:ind w:left="360"/>
-        <w:rPr>
-          <w:lang w:val="pt-BR"/>
-        </w:rPr>
       </w:pPr>
       <w:r>
-        <w:rPr>
-          <w:lang w:val="pt-BR"/>
-        </w:rPr>
         <w:t xml:space="preserve">O modelo de processo usado para o desenvolvimento </w:t>
       </w:r>
       <w:r>
-        <w:rPr>
-          <w:lang w:val="pt-BR"/>
-        </w:rPr>
         <w:t>do software</w:t>
       </w:r>
       <w:r>
-        <w:rPr>
-          <w:lang w:val="pt-BR"/>
-        </w:rPr>
-        <w:t xml:space="preserve"> será o OpenUP, modelo baseado no </w:t>
+        <w:t xml:space="preserve"> será o </w:t>
+      </w:r>
+      <w:proofErr w:type="spellStart"/>
+      <w:r>
+        <w:t>OpenUP</w:t>
+      </w:r>
+      <w:proofErr w:type="spellEnd"/>
+      <w:r>
+        <w:t xml:space="preserve">, modelo baseado no </w:t>
       </w:r>
       <w:r>
-        <w:rPr>
-          <w:lang w:val="pt-BR"/>
-        </w:rPr>
         <w:t>RUP,</w:t>
       </w:r>
       <w:r>
-        <w:rPr>
-          <w:lang w:val="pt-BR"/>
-        </w:rPr>
         <w:t xml:space="preserve"> este modelo possui 4 </w:t>
       </w:r>
       <w:r>
-        <w:rPr>
-          <w:lang w:val="pt-BR"/>
-        </w:rPr>
-        <w:t>fases, cada fase possui marcos especificos que a caracterizam, podendo existir uma ou mais iterações, suas fases são: Concepção, Elaboração, Construção e Transição.</w:t>
+        <w:t xml:space="preserve">fases, cada fase possui marcos </w:t>
+      </w:r>
+      <w:r>
+        <w:t>específicos</w:t>
+      </w:r>
+      <w:r>
+        <w:t xml:space="preserve"> que a caracterizam, podendo existir uma ou mais iterações, suas fases são: Concepção, Elaboração, Construção e Transição.</w:t>
       </w:r>
     </w:p>
     <w:p>
       <w:pPr>
         <w:ind w:left="360"/>
-        <w:rPr>
-          <w:lang w:val="pt-BR"/>
-        </w:rPr>
       </w:pPr>
       <w:r>
-        <w:rPr>
-          <w:lang w:val="pt-BR"/>
-        </w:rPr>
         <w:t>Os artefatos:</w:t>
       </w:r>
     </w:p>
     <w:p>
       <w:pPr>
         <w:ind w:left="360"/>
-        <w:rPr>
-          <w:lang w:val="pt-BR"/>
-        </w:rPr>
       </w:pPr>
       <w:r>
-        <w:rPr>
-          <w:lang w:val="pt-BR"/>
-        </w:rPr>
         <w:t xml:space="preserve">Lista de Itens de trabalho, plano de projeto, planos de iteração, lista de riscos, documento de visão. </w:t>
       </w:r>
     </w:p>
     <w:p>
       <w:pPr>
         <w:ind w:left="360"/>
-        <w:rPr>
-          <w:lang w:val="pt-BR"/>
-        </w:rPr>
       </w:pPr>
       <w:r>
-        <w:rPr>
-          <w:lang w:val="pt-BR"/>
-        </w:rPr>
         <w:t>Etapas:</w:t>
       </w:r>
     </w:p>
     <w:p>
       <w:pPr>
         <w:ind w:left="360"/>
-        <w:rPr>
-          <w:lang w:val="pt-BR"/>
-        </w:rPr>
       </w:pPr>
       <w:r>
-        <w:rPr>
-          <w:lang w:val="pt-BR"/>
-        </w:rPr>
         <w:t>Analise e obtenção de requisitos: Documento de visão, especificação dos requisitos.</w:t>
       </w:r>
     </w:p>
     <w:p>
       <w:pPr>
         <w:ind w:left="360"/>
-        <w:rPr>
-          <w:lang w:val="pt-BR"/>
-        </w:rPr>
       </w:pPr>
       <w:r>
-        <w:rPr>
-          <w:lang w:val="pt-BR"/>
-        </w:rPr>
         <w:t>Design: Diagramas UML.</w:t>
       </w:r>
     </w:p>
     <w:p>
       <w:pPr>
         <w:ind w:left="360"/>
-        <w:rPr>
-          <w:lang w:val="pt-BR"/>
-        </w:rPr>
       </w:pPr>
       <w:r>
-        <w:rPr>
-          <w:lang w:val="pt-BR"/>
-        </w:rPr>
         <w:t>Código: Código fonte.</w:t>
       </w:r>
     </w:p>
     <w:p>
       <w:pPr>
         <w:ind w:left="360"/>
-        <w:rPr>
-          <w:lang w:val="pt-BR"/>
-        </w:rPr>
       </w:pPr>
       <w:r>
-        <w:rPr>
-          <w:lang w:val="pt-BR"/>
-        </w:rPr>
         <w:t xml:space="preserve">Testes: </w:t>
       </w:r>
       <w:r>
-        <w:rPr>
-          <w:lang w:val="pt-BR"/>
-        </w:rPr>
         <w:t>Planejar, projetar, executar, analisar e gerenciar testes com Casos</w:t>
       </w:r>
       <w:r>
-        <w:rPr>
-          <w:lang w:val="pt-BR"/>
-        </w:rPr>
         <w:t xml:space="preserve"> de testes, planilha de execução de testes.</w:t>
       </w:r>
     </w:p>
     <w:p>
       <w:pPr>
         <w:pStyle w:val="Ttulo1"/>
-        <w:rPr>
-          <w:lang w:val="pt-BR"/>
-        </w:rPr>
       </w:pPr>
       <w:r>
-        <w:rPr>
-          <w:lang w:val="pt-BR"/>
-        </w:rPr>
         <w:t xml:space="preserve">Objetivos e Marcos do Projeto </w:t>
       </w:r>
       <w:bookmarkEnd w:id="5"/>
@@ -620,9 +512,6 @@
     <w:p>
       <w:pPr>
         <w:pStyle w:val="InfoBlue"/>
-        <w:rPr>
-          <w:lang w:val="pt-BR"/>
-        </w:rPr>
       </w:pPr>
     </w:p>
     <w:tbl>
@@ -745,7 +634,6 @@
                 <w:rFonts w:ascii="Arial" w:hAnsi="Arial" w:cs="Arial"/>
                 <w:b/>
                 <w:bCs/>
-                <w:lang w:val="pt-BR"/>
               </w:rPr>
             </w:pPr>
             <w:r>
@@ -753,7 +641,6 @@
                 <w:rFonts w:ascii="Arial" w:hAnsi="Arial" w:cs="Arial"/>
                 <w:b/>
                 <w:bCs/>
-                <w:lang w:val="pt-BR"/>
               </w:rPr>
               <w:t>Início Programado ou Marco</w:t>
             </w:r>
@@ -904,13 +791,21 @@
                 <w:numId w:val="10"/>
               </w:numPr>
               <w:spacing w:before="60"/>
-              <w:rPr>
-                <w:lang w:val="pt-BR"/>
-              </w:rPr>
             </w:pPr>
             <w:r>
               <w:lastRenderedPageBreak/>
-              <w:t>Estudar a possibilidades dos requisitos serem atendidos.</w:t>
+              <w:t xml:space="preserve">Estudar a possibilidades </w:t>
+            </w:r>
+            <w:proofErr w:type="gramStart"/>
+            <w:r>
+              <w:t>dos</w:t>
+            </w:r>
+            <w:proofErr w:type="gramEnd"/>
+            <w:r>
+              <w:t xml:space="preserve"> requisitos</w:t>
+            </w:r>
+            <w:r>
+              <w:t xml:space="preserve"> serem atendidos.</w:t>
             </w:r>
           </w:p>
         </w:tc>
@@ -1009,7 +904,10 @@
               <w:ind w:left="0"/>
             </w:pPr>
             <w:r>
-              <w:t>Criação dos diagramas :</w:t>
+              <w:t xml:space="preserve">Criação dos </w:t>
+            </w:r>
+            <w:r>
+              <w:t>diagramas:</w:t>
             </w:r>
           </w:p>
           <w:p>
@@ -1241,12 +1139,7 @@
               <w:ind w:left="0"/>
             </w:pPr>
             <w:r>
-              <w:t>Criação da instância</w:t>
-            </w:r>
-            <w:bookmarkStart w:id="7" w:name="_GoBack"/>
-            <w:bookmarkEnd w:id="7"/>
-            <w:r>
-              <w:t xml:space="preserve"> do banco;</w:t>
+              <w:t>Criação da instância do banco;</w:t>
             </w:r>
           </w:p>
           <w:p>
@@ -1450,7 +1343,10 @@
               <w:ind w:left="0"/>
             </w:pPr>
             <w:r>
-              <w:t>Prototipos evolutivos da interface do sistema;</w:t>
+              <w:t>Protótipos</w:t>
+            </w:r>
+            <w:r>
+              <w:t xml:space="preserve"> evolutivos da interface do sistema;</w:t>
             </w:r>
           </w:p>
           <w:p>
@@ -1675,210 +1571,70 @@
     </w:p>
     <w:p>
       <w:pPr>
-        <w:ind w:left="360"/>
+        <w:ind w:left="360" w:firstLine="360"/>
       </w:pPr>
       <w:r>
-        <w:t xml:space="preserve">O sistema estará </w:t>
-      </w:r>
-      <w:proofErr w:type="spellStart"/>
-      <w:r>
-        <w:t>localizado</w:t>
-      </w:r>
-      <w:proofErr w:type="spellEnd"/>
-      <w:r>
-        <w:t xml:space="preserve"> </w:t>
-      </w:r>
-      <w:proofErr w:type="spellStart"/>
-      <w:r>
-        <w:t>em</w:t>
-      </w:r>
-      <w:proofErr w:type="spellEnd"/>
-      <w:r>
-        <w:t xml:space="preserve"> um </w:t>
-      </w:r>
-      <w:proofErr w:type="spellStart"/>
-      <w:proofErr w:type="gramStart"/>
-      <w:r>
-        <w:t>servidor</w:t>
-      </w:r>
-      <w:proofErr w:type="spellEnd"/>
-      <w:r>
-        <w:t xml:space="preserve">  </w:t>
-      </w:r>
-      <w:proofErr w:type="spellStart"/>
-      <w:r>
-        <w:t>onde</w:t>
-      </w:r>
-      <w:proofErr w:type="spellEnd"/>
-      <w:proofErr w:type="gramEnd"/>
-      <w:r>
-        <w:t xml:space="preserve"> </w:t>
-      </w:r>
-      <w:proofErr w:type="spellStart"/>
-      <w:r>
-        <w:t>deverá</w:t>
-      </w:r>
-      <w:proofErr w:type="spellEnd"/>
-      <w:r>
-        <w:t xml:space="preserve"> </w:t>
-      </w:r>
-      <w:proofErr w:type="spellStart"/>
-      <w:r>
-        <w:t>possuir</w:t>
-      </w:r>
-      <w:proofErr w:type="spellEnd"/>
-      <w:r>
-        <w:t xml:space="preserve"> </w:t>
-      </w:r>
-      <w:proofErr w:type="spellStart"/>
-      <w:r>
-        <w:t>os</w:t>
-      </w:r>
-      <w:proofErr w:type="spellEnd"/>
-      <w:r>
-        <w:t xml:space="preserve"> </w:t>
-      </w:r>
-      <w:proofErr w:type="spellStart"/>
-      <w:r>
-        <w:t>seguintes</w:t>
-      </w:r>
-      <w:proofErr w:type="spellEnd"/>
-      <w:r>
-        <w:t xml:space="preserve"> </w:t>
-      </w:r>
-      <w:proofErr w:type="spellStart"/>
-      <w:r>
-        <w:t>programas</w:t>
-      </w:r>
-      <w:proofErr w:type="spellEnd"/>
-      <w:r>
-        <w:t xml:space="preserve"> </w:t>
-      </w:r>
-      <w:proofErr w:type="spellStart"/>
-      <w:r>
-        <w:t>instalados</w:t>
-      </w:r>
-      <w:proofErr w:type="spellEnd"/>
-      <w:r>
-        <w:t>:</w:t>
-      </w:r>
-    </w:p>
-    <w:p>
-      <w:pPr>
-        <w:ind w:left="360"/>
-      </w:pPr>
-      <w:r>
-        <w:t xml:space="preserve">Apache, </w:t>
-      </w:r>
-      <w:proofErr w:type="spellStart"/>
-      <w:proofErr w:type="gramStart"/>
-      <w:r>
-        <w:t>MySql</w:t>
-      </w:r>
-      <w:proofErr w:type="spellEnd"/>
-      <w:r>
-        <w:t xml:space="preserve">  </w:t>
-      </w:r>
-      <w:proofErr w:type="spellStart"/>
-      <w:r>
-        <w:t>partir</w:t>
-      </w:r>
-      <w:proofErr w:type="spellEnd"/>
-      <w:proofErr w:type="gramEnd"/>
-      <w:r>
-        <w:t xml:space="preserve"> da </w:t>
-      </w:r>
-      <w:proofErr w:type="spellStart"/>
-      <w:r>
-        <w:t>versão</w:t>
-      </w:r>
-      <w:proofErr w:type="spellEnd"/>
-      <w:r>
-        <w:t xml:space="preserve"> 3, PHP a </w:t>
-      </w:r>
-      <w:proofErr w:type="spellStart"/>
-      <w:r>
-        <w:t>partir</w:t>
-      </w:r>
-      <w:proofErr w:type="spellEnd"/>
-      <w:r>
-        <w:t xml:space="preserve"> da </w:t>
-      </w:r>
-      <w:proofErr w:type="spellStart"/>
-      <w:r>
-        <w:t>versão</w:t>
-      </w:r>
-      <w:proofErr w:type="spellEnd"/>
-      <w:r>
-        <w:t xml:space="preserve"> 5.</w:t>
-      </w:r>
-    </w:p>
-    <w:p>
-      <w:pPr>
-        <w:ind w:left="360"/>
-      </w:pPr>
-      <w:proofErr w:type="spellStart"/>
-      <w:r>
-        <w:t>O</w:t>
+        <w:t xml:space="preserve">O sistema estará localizado em um </w:t>
       </w:r>
       <w:r>
-        <w:t>s</w:t>
+        <w:t xml:space="preserve">servidor </w:t>
       </w:r>
-      <w:proofErr w:type="spellEnd"/>
       <w:r>
-        <w:t xml:space="preserve"> </w:t>
+        <w:t>de aplicações, a</w:t>
       </w:r>
-      <w:proofErr w:type="spellStart"/>
       <w:r>
-        <w:t>usuarios</w:t>
+        <w:t xml:space="preserve">s novas versões serão fornecidas de acordo com o surgimento de </w:t>
       </w:r>
-      <w:proofErr w:type="spellEnd"/>
       <w:r>
-        <w:t xml:space="preserve"> </w:t>
+        <w:t xml:space="preserve">possíveis </w:t>
       </w:r>
-      <w:proofErr w:type="spellStart"/>
       <w:r>
-        <w:t>devidamente</w:t>
+        <w:t>necessidades</w:t>
       </w:r>
-      <w:proofErr w:type="spellEnd"/>
-      <w:r>
-        <w:t xml:space="preserve"> </w:t>
-      </w:r>
-      <w:proofErr w:type="spellStart"/>
-      <w:r>
-        <w:t>cadastrados</w:t>
-      </w:r>
-      <w:proofErr w:type="spellEnd"/>
-      <w:r>
-        <w:t xml:space="preserve"> e ativos no sistema poderão utiliza-lo, as novas versões seram fornecidas de acordo com o surgimento de novas necessidades, e podem ser </w:t>
-      </w:r>
-      <w:proofErr w:type="spellStart"/>
-      <w:r>
-        <w:t>negociados</w:t>
-      </w:r>
-      <w:proofErr w:type="spellEnd"/>
-      <w:r>
-        <w:t xml:space="preserve"> com </w:t>
-      </w:r>
-      <w:proofErr w:type="spellStart"/>
-      <w:r>
-        <w:t>os</w:t>
-      </w:r>
-      <w:proofErr w:type="spellEnd"/>
-      <w:r>
-        <w:t xml:space="preserve"> </w:t>
-      </w:r>
-      <w:proofErr w:type="spellStart"/>
-      <w:r>
-        <w:t>clientes</w:t>
-      </w:r>
-      <w:proofErr w:type="spellEnd"/>
       <w:r>
         <w:t>.</w:t>
       </w:r>
     </w:p>
     <w:p>
       <w:pPr>
+        <w:ind w:left="360" w:firstLine="360"/>
+      </w:pPr>
+      <w:r>
+        <w:t>O</w:t>
+      </w:r>
+      <w:bookmarkStart w:id="7" w:name="_GoBack"/>
+      <w:bookmarkEnd w:id="7"/>
+      <w:r>
+        <w:t>nde</w:t>
+      </w:r>
+      <w:r>
+        <w:t xml:space="preserve"> deverá possuir os seguintes programas instalados:</w:t>
+      </w:r>
+    </w:p>
+    <w:p>
+      <w:pPr>
+        <w:ind w:left="360" w:firstLine="360"/>
+      </w:pPr>
+      <w:r>
+        <w:t xml:space="preserve">Apache, </w:t>
+      </w:r>
+      <w:r>
+        <w:t>Mysql a partir</w:t>
+      </w:r>
+      <w:r>
+        <w:t xml:space="preserve"> da versão 3, PHP a partir da versão 5.</w:t>
+      </w:r>
+    </w:p>
+    <w:p>
+      <w:pPr>
+        <w:ind w:left="360" w:firstLine="360"/>
+      </w:pPr>
+      <w:r>
+        <w:t>.</w:t>
+      </w:r>
+    </w:p>
+    <w:p>
+      <w:pPr>
         <w:ind w:left="360"/>
       </w:pPr>
     </w:p>
@@ -1894,7 +1650,6 @@
       <w:pPr>
         <w:rPr>
           <w:u w:val="single"/>
-          <w:lang w:val="pt-BR"/>
         </w:rPr>
       </w:pPr>
     </w:p>
@@ -1963,14 +1718,8 @@
         <w:p>
           <w:pPr>
             <w:ind w:right="360"/>
-            <w:rPr>
-              <w:lang w:val="pt-BR"/>
-            </w:rPr>
           </w:pPr>
           <w:r>
-            <w:rPr>
-              <w:lang w:val="pt-BR"/>
-            </w:rPr>
             <w:t>Livre Distribuição</w:t>
           </w:r>
         </w:p>
@@ -1988,17 +1737,11 @@
         <w:p>
           <w:pPr>
             <w:jc w:val="center"/>
-            <w:rPr>
-              <w:lang w:val="pt-BR"/>
-            </w:rPr>
           </w:pPr>
           <w:r>
             <w:sym w:font="Symbol" w:char="F0D3"/>
           </w:r>
           <w:r>
-            <w:rPr>
-              <w:lang w:val="pt-BR"/>
-            </w:rPr>
             <w:t xml:space="preserve">MeuProjeto.net, </w:t>
           </w:r>
           <w:r>
@@ -2034,14 +1777,8 @@
         <w:p>
           <w:pPr>
             <w:jc w:val="right"/>
-            <w:rPr>
-              <w:lang w:val="pt-BR"/>
-            </w:rPr>
           </w:pPr>
           <w:r>
-            <w:rPr>
-              <w:lang w:val="pt-BR"/>
-            </w:rPr>
             <w:t xml:space="preserve">Página </w:t>
           </w:r>
           <w:r>
@@ -2053,7 +1790,6 @@
           <w:r>
             <w:rPr>
               <w:rStyle w:val="Nmerodepgina"/>
-              <w:lang w:val="pt-BR"/>
             </w:rPr>
             <w:instrText xml:space="preserve"> PAGE </w:instrText>
           </w:r>
@@ -2067,7 +1803,6 @@
             <w:rPr>
               <w:rStyle w:val="Nmerodepgina"/>
               <w:noProof/>
-              <w:lang w:val="pt-BR"/>
             </w:rPr>
             <w:t>2</w:t>
           </w:r>
@@ -2080,21 +1815,18 @@
           <w:r>
             <w:rPr>
               <w:rStyle w:val="Nmerodepgina"/>
-              <w:lang w:val="pt-BR"/>
             </w:rPr>
             <w:t xml:space="preserve"> </w:t>
           </w:r>
           <w:r>
             <w:rPr>
               <w:rStyle w:val="Nmerodepgina"/>
-              <w:lang w:val="pt-BR"/>
             </w:rPr>
             <w:t>de</w:t>
           </w:r>
           <w:r>
             <w:rPr>
               <w:rStyle w:val="Nmerodepgina"/>
-              <w:lang w:val="pt-BR"/>
             </w:rPr>
             <w:t xml:space="preserve"> </w:t>
           </w:r>
@@ -2107,7 +1839,6 @@
           <w:r>
             <w:rPr>
               <w:rStyle w:val="Nmerodepgina"/>
-              <w:lang w:val="pt-BR"/>
             </w:rPr>
             <w:instrText xml:space="preserve"> NUMPAGES  \* MERGEFORMAT </w:instrText>
           </w:r>
@@ -2121,6 +1852,7 @@
             <w:rPr>
               <w:rStyle w:val="Nmerodepgina"/>
               <w:noProof/>
+              <w:lang w:val="en-US"/>
             </w:rPr>
             <w:t>3</w:t>
           </w:r>
@@ -2137,9 +1869,6 @@
   <w:p>
     <w:pPr>
       <w:pStyle w:val="Rodap"/>
-      <w:rPr>
-        <w:lang w:val="pt-BR"/>
-      </w:rPr>
     </w:pPr>
   </w:p>
 </w:ftr>
@@ -2190,11 +1919,6 @@
           <w:tcW w:w="6379" w:type="dxa"/>
         </w:tcPr>
         <w:p>
-          <w:pPr>
-            <w:rPr>
-              <w:lang w:val="pt-BR"/>
-            </w:rPr>
-          </w:pPr>
           <w:r>
             <w:t>Acadsystem</w:t>
           </w:r>
@@ -2211,14 +1935,8 @@
             </w:tabs>
             <w:spacing w:before="40"/>
             <w:ind w:right="68"/>
-            <w:rPr>
-              <w:lang w:val="pt-BR"/>
-            </w:rPr>
           </w:pPr>
           <w:r>
-            <w:rPr>
-              <w:lang w:val="pt-BR"/>
-            </w:rPr>
             <w:t xml:space="preserve"> </w:t>
           </w:r>
         </w:p>
@@ -2230,15 +1948,7 @@
           <w:tcW w:w="6379" w:type="dxa"/>
         </w:tcPr>
         <w:p>
-          <w:pPr>
-            <w:rPr>
-              <w:lang w:val="pt-BR"/>
-            </w:rPr>
-          </w:pPr>
           <w:r>
-            <w:rPr>
-              <w:lang w:val="pt-BR"/>
-            </w:rPr>
             <w:t>Plano de Projeto</w:t>
           </w:r>
         </w:p>
@@ -2248,21 +1958,10 @@
           <w:tcW w:w="3179" w:type="dxa"/>
         </w:tcPr>
         <w:p>
-          <w:pPr>
-            <w:rPr>
-              <w:lang w:val="pt-BR"/>
-            </w:rPr>
-          </w:pPr>
           <w:r>
-            <w:rPr>
-              <w:lang w:val="pt-BR"/>
-            </w:rPr>
             <w:t xml:space="preserve">  Data: </w:t>
           </w:r>
           <w:r>
-            <w:rPr>
-              <w:lang w:val="pt-BR"/>
-            </w:rPr>
             <w:t>12/09/2015</w:t>
           </w:r>
         </w:p>
@@ -2272,9 +1971,6 @@
   <w:p>
     <w:pPr>
       <w:pStyle w:val="Cabealho"/>
-      <w:rPr>
-        <w:lang w:val="pt-BR"/>
-      </w:rPr>
     </w:pPr>
   </w:p>
 </w:hdr>
@@ -3898,7 +3594,7 @@
       <w:spacing w:line="240" w:lineRule="atLeast"/>
     </w:pPr>
     <w:rPr>
-      <w:lang w:val="en-US" w:eastAsia="en-US"/>
+      <w:lang w:eastAsia="en-US"/>
     </w:rPr>
   </w:style>
   <w:style w:type="paragraph" w:styleId="Ttulo1">
@@ -4871,7 +4567,7 @@
 </file>
 
 <file path=customXml/itemProps1.xml><?xml version="1.0" encoding="utf-8"?>
-<ds:datastoreItem xmlns:ds="http://schemas.openxmlformats.org/officeDocument/2006/customXml" ds:itemID="{13F5FAFC-B7AB-4A4C-BF52-1A9ED35FCED8}">
+<ds:datastoreItem xmlns:ds="http://schemas.openxmlformats.org/officeDocument/2006/customXml" ds:itemID="{87691087-8582-4F77-9A35-554E27A3FFC1}">
   <ds:schemaRefs>
     <ds:schemaRef ds:uri="http://schemas.openxmlformats.org/officeDocument/2006/bibliography"/>
   </ds:schemaRefs>

</xml_diff>

<commit_message>
ATZ PLANO DE PROJETO
</commit_message>
<xml_diff>
--- a/Planejamento/AS_plano_projeto.docx
+++ b/Planejamento/AS_plano_projeto.docx
@@ -18,11 +18,14 @@
         <w:t>Plano de Projeto</w:t>
       </w:r>
     </w:p>
-    <w:p/>
     <w:p>
       <w:pPr>
+        <w:jc w:val="center"/>
+      </w:pPr>
+    </w:p>
+    <w:p>
+      <w:pPr>
         <w:pStyle w:val="Ttulo1"/>
-        <w:jc w:val="both"/>
       </w:pPr>
       <w:bookmarkStart w:id="0" w:name="_Toc447095880"/>
       <w:bookmarkStart w:id="1" w:name="_Toc456598586"/>
@@ -34,7 +37,6 @@
     <w:p>
       <w:pPr>
         <w:ind w:left="360" w:firstLine="360"/>
-        <w:jc w:val="both"/>
       </w:pPr>
       <w:r>
         <w:t>Este documento descreve o ciclo de vida o produto de software Acadsystem.</w:t>
@@ -43,7 +45,6 @@
     <w:p>
       <w:pPr>
         <w:pStyle w:val="Ttulo1"/>
-        <w:jc w:val="both"/>
       </w:pPr>
       <w:bookmarkStart w:id="3" w:name="_Toc524312837"/>
       <w:bookmarkStart w:id="4" w:name="_Toc20734060"/>
@@ -56,7 +57,6 @@
     <w:p>
       <w:pPr>
         <w:pStyle w:val="InfoBlue"/>
-        <w:jc w:val="both"/>
       </w:pPr>
     </w:p>
     <w:tbl>
@@ -85,14 +85,13 @@
         <w:tc>
           <w:tcPr>
             <w:tcW w:w="1583" w:type="dxa"/>
-            <w:shd w:val="clear" w:color="auto" w:fill="E6E6E6"/>
+            <w:shd w:val="clear" w:color="auto" w:fill="9CC2E5" w:themeFill="accent1" w:themeFillTint="99"/>
           </w:tcPr>
           <w:p>
             <w:pPr>
               <w:pStyle w:val="NormalWeb"/>
               <w:spacing w:after="45" w:afterAutospacing="0"/>
               <w:ind w:right="45"/>
-              <w:jc w:val="both"/>
               <w:rPr>
                 <w:rFonts w:ascii="Arial" w:hAnsi="Arial"/>
                 <w:b/>
@@ -114,14 +113,13 @@
         <w:tc>
           <w:tcPr>
             <w:tcW w:w="1621" w:type="dxa"/>
-            <w:shd w:val="clear" w:color="auto" w:fill="E6E6E6"/>
+            <w:shd w:val="clear" w:color="auto" w:fill="9CC2E5" w:themeFill="accent1" w:themeFillTint="99"/>
           </w:tcPr>
           <w:p>
             <w:pPr>
               <w:pStyle w:val="NormalWeb"/>
               <w:spacing w:after="45" w:afterAutospacing="0"/>
               <w:ind w:right="45"/>
-              <w:jc w:val="both"/>
               <w:rPr>
                 <w:rFonts w:ascii="Arial" w:hAnsi="Arial"/>
                 <w:b/>
@@ -143,14 +141,13 @@
         <w:tc>
           <w:tcPr>
             <w:tcW w:w="1461" w:type="dxa"/>
-            <w:shd w:val="clear" w:color="auto" w:fill="E6E6E6"/>
+            <w:shd w:val="clear" w:color="auto" w:fill="9CC2E5" w:themeFill="accent1" w:themeFillTint="99"/>
           </w:tcPr>
           <w:p>
             <w:pPr>
               <w:pStyle w:val="NormalWeb"/>
               <w:spacing w:after="45" w:afterAutospacing="0"/>
               <w:ind w:right="45"/>
-              <w:jc w:val="both"/>
               <w:rPr>
                 <w:rFonts w:ascii="Arial" w:hAnsi="Arial"/>
                 <w:b/>
@@ -172,14 +169,13 @@
         <w:tc>
           <w:tcPr>
             <w:tcW w:w="1449" w:type="dxa"/>
-            <w:shd w:val="clear" w:color="auto" w:fill="E6E6E6"/>
+            <w:shd w:val="clear" w:color="auto" w:fill="9CC2E5" w:themeFill="accent1" w:themeFillTint="99"/>
           </w:tcPr>
           <w:p>
             <w:pPr>
               <w:pStyle w:val="NormalWeb"/>
               <w:spacing w:after="45" w:afterAutospacing="0"/>
               <w:ind w:right="45"/>
-              <w:jc w:val="both"/>
               <w:rPr>
                 <w:rFonts w:ascii="Arial" w:hAnsi="Arial"/>
                 <w:b/>
@@ -201,14 +197,13 @@
         <w:tc>
           <w:tcPr>
             <w:tcW w:w="1502" w:type="dxa"/>
-            <w:shd w:val="clear" w:color="auto" w:fill="E6E6E6"/>
+            <w:shd w:val="clear" w:color="auto" w:fill="9CC2E5" w:themeFill="accent1" w:themeFillTint="99"/>
           </w:tcPr>
           <w:p>
             <w:pPr>
               <w:pStyle w:val="NormalWeb"/>
               <w:spacing w:after="45" w:afterAutospacing="0"/>
               <w:ind w:right="45"/>
-              <w:jc w:val="both"/>
               <w:rPr>
                 <w:rFonts w:ascii="Arial" w:hAnsi="Arial"/>
                 <w:b/>
@@ -230,14 +225,13 @@
         <w:tc>
           <w:tcPr>
             <w:tcW w:w="1091" w:type="dxa"/>
-            <w:shd w:val="clear" w:color="auto" w:fill="E6E6E6"/>
+            <w:shd w:val="clear" w:color="auto" w:fill="9CC2E5" w:themeFill="accent1" w:themeFillTint="99"/>
           </w:tcPr>
           <w:p>
             <w:pPr>
               <w:pStyle w:val="NormalWeb"/>
               <w:spacing w:after="45" w:afterAutospacing="0"/>
               <w:ind w:right="45"/>
-              <w:jc w:val="both"/>
               <w:rPr>
                 <w:rFonts w:ascii="Arial" w:hAnsi="Arial"/>
                 <w:b/>
@@ -269,7 +263,6 @@
               <w:pStyle w:val="NormalWeb"/>
               <w:spacing w:after="45" w:afterAutospacing="0"/>
               <w:ind w:right="45"/>
-              <w:jc w:val="both"/>
               <w:rPr>
                 <w:sz w:val="20"/>
                 <w:szCs w:val="20"/>
@@ -293,7 +286,6 @@
               <w:pStyle w:val="NormalWeb"/>
               <w:spacing w:after="45" w:afterAutospacing="0"/>
               <w:ind w:right="45"/>
-              <w:jc w:val="both"/>
               <w:rPr>
                 <w:sz w:val="20"/>
                 <w:szCs w:val="20"/>
@@ -317,7 +309,6 @@
               <w:pStyle w:val="NormalWeb"/>
               <w:spacing w:after="45" w:afterAutospacing="0"/>
               <w:ind w:right="45"/>
-              <w:jc w:val="both"/>
               <w:rPr>
                 <w:sz w:val="20"/>
                 <w:szCs w:val="20"/>
@@ -341,7 +332,6 @@
               <w:pStyle w:val="NormalWeb"/>
               <w:spacing w:after="45" w:afterAutospacing="0"/>
               <w:ind w:right="45"/>
-              <w:jc w:val="both"/>
               <w:rPr>
                 <w:sz w:val="20"/>
                 <w:szCs w:val="20"/>
@@ -365,7 +355,6 @@
               <w:pStyle w:val="NormalWeb"/>
               <w:spacing w:after="45" w:afterAutospacing="0"/>
               <w:ind w:right="45"/>
-              <w:jc w:val="both"/>
               <w:rPr>
                 <w:sz w:val="20"/>
                 <w:szCs w:val="20"/>
@@ -389,7 +378,6 @@
               <w:pStyle w:val="NormalWeb"/>
               <w:spacing w:after="45" w:afterAutospacing="0"/>
               <w:ind w:right="45"/>
-              <w:jc w:val="both"/>
               <w:rPr>
                 <w:sz w:val="20"/>
                 <w:szCs w:val="20"/>
@@ -410,7 +398,6 @@
       <w:pPr>
         <w:pStyle w:val="Ttulo1"/>
         <w:spacing w:before="240"/>
-        <w:jc w:val="both"/>
       </w:pPr>
       <w:bookmarkStart w:id="6" w:name="_Toc524312847"/>
       <w:bookmarkStart w:id="7" w:name="_Toc20734070"/>
@@ -421,7 +408,6 @@
     <w:p>
       <w:pPr>
         <w:ind w:left="360" w:firstLine="360"/>
-        <w:jc w:val="both"/>
       </w:pPr>
       <w:r>
         <w:t xml:space="preserve">O modelo de processo usado para o desenvolvimento </w:t>
@@ -461,50 +447,97 @@
     </w:p>
     <w:p>
       <w:pPr>
-        <w:ind w:left="360"/>
-        <w:jc w:val="both"/>
+        <w:ind w:left="360" w:firstLine="360"/>
+      </w:pPr>
+    </w:p>
+    <w:p>
+      <w:pPr>
+        <w:pStyle w:val="PargrafodaLista"/>
+        <w:numPr>
+          <w:ilvl w:val="0"/>
+          <w:numId w:val="12"/>
+        </w:numPr>
       </w:pPr>
       <w:r>
-        <w:t>Os artefatos:</w:t>
+        <w:rPr>
+          <w:u w:val="single"/>
+        </w:rPr>
+        <w:t>Os</w:t>
+      </w:r>
+      <w:r>
+        <w:t xml:space="preserve"> </w:t>
+      </w:r>
+      <w:r>
+        <w:rPr>
+          <w:u w:val="single"/>
+        </w:rPr>
+        <w:t>artefatos</w:t>
+      </w:r>
+      <w:r>
+        <w:t>:</w:t>
       </w:r>
     </w:p>
     <w:p>
       <w:pPr>
-        <w:ind w:left="360" w:firstLine="360"/>
-        <w:jc w:val="both"/>
+        <w:pStyle w:val="PargrafodaLista"/>
+        <w:ind w:left="1440" w:firstLine="720"/>
       </w:pPr>
       <w:r>
-        <w:t xml:space="preserve">Lista de Itens de trabalho, plano de projeto, planos de iteração, lista de riscos, documento de visão. </w:t>
+        <w:t>Lista de Itens de trabalho, plano de projeto, planos de iteração, lista de riscos, documento de visão.</w:t>
       </w:r>
     </w:p>
     <w:p>
       <w:pPr>
+        <w:pStyle w:val="PargrafodaLista"/>
+        <w:ind w:left="1440"/>
+      </w:pPr>
+    </w:p>
+    <w:p>
+      <w:pPr>
+        <w:pStyle w:val="PargrafodaLista"/>
+        <w:numPr>
+          <w:ilvl w:val="0"/>
+          <w:numId w:val="12"/>
+        </w:numPr>
         <w:tabs>
           <w:tab w:val="left" w:pos="1500"/>
         </w:tabs>
-        <w:ind w:left="360"/>
-        <w:jc w:val="both"/>
       </w:pPr>
       <w:r>
-        <w:t>Etapas:</w:t>
+        <w:rPr>
+          <w:u w:val="single"/>
+        </w:rPr>
+        <w:t>Etapas</w:t>
       </w:r>
       <w:r>
-        <w:tab/>
+        <w:t>:</w:t>
       </w:r>
     </w:p>
     <w:p>
       <w:pPr>
-        <w:ind w:left="360" w:firstLine="360"/>
-        <w:jc w:val="both"/>
+        <w:pStyle w:val="PargrafodaLista"/>
+        <w:tabs>
+          <w:tab w:val="left" w:pos="1500"/>
+        </w:tabs>
+        <w:ind w:left="1440"/>
+      </w:pPr>
+    </w:p>
+    <w:p>
+      <w:pPr>
+        <w:pStyle w:val="PargrafodaLista"/>
+        <w:ind w:left="1440"/>
       </w:pPr>
       <w:r>
-        <w:t xml:space="preserve">Analise e obtenção de requisitos: </w:t>
+        <w:t>1-</w:t>
+      </w:r>
+      <w:r>
+        <w:t>Analise e obtenção de requisitos:</w:t>
       </w:r>
     </w:p>
     <w:p>
       <w:pPr>
-        <w:ind w:left="1080" w:firstLine="360"/>
-        <w:jc w:val="both"/>
+        <w:pStyle w:val="PargrafodaLista"/>
+        <w:ind w:left="1440" w:firstLine="720"/>
       </w:pPr>
       <w:r>
         <w:t>Documento de visão, especificação dos requisitos.</w:t>
@@ -512,35 +545,32 @@
     </w:p>
     <w:p>
       <w:pPr>
-        <w:ind w:left="360"/>
-        <w:jc w:val="both"/>
-      </w:pPr>
+        <w:pStyle w:val="PargrafodaLista"/>
+        <w:ind w:left="1440" w:firstLine="720"/>
+      </w:pPr>
+    </w:p>
+    <w:p>
+      <w:pPr>
+        <w:pStyle w:val="PargrafodaLista"/>
+        <w:ind w:left="1440"/>
+      </w:pPr>
+      <w:r>
+        <w:t>2-</w:t>
+      </w:r>
       <w:r>
         <w:t>Design:</w:t>
       </w:r>
     </w:p>
     <w:p>
       <w:pPr>
-        <w:ind w:left="360"/>
-        <w:jc w:val="both"/>
+        <w:pStyle w:val="PargrafodaLista"/>
+        <w:ind w:left="1440" w:firstLine="720"/>
       </w:pPr>
       <w:r>
-        <w:t xml:space="preserve"> </w:t>
+        <w:t>Diagramas UML</w:t>
       </w:r>
       <w:r>
-        <w:tab/>
-      </w:r>
-      <w:r>
-        <w:t>Diagramas UML.</w:t>
-      </w:r>
-    </w:p>
-    <w:p>
-      <w:pPr>
-        <w:ind w:left="360"/>
-        <w:jc w:val="both"/>
-      </w:pPr>
-      <w:r>
-        <w:tab/>
+        <w:t xml:space="preserve">, </w:t>
       </w:r>
       <w:r>
         <w:t>Código: Código fonte.</w:t>
@@ -548,32 +578,43 @@
     </w:p>
     <w:p>
       <w:pPr>
-        <w:ind w:left="360"/>
-        <w:jc w:val="both"/>
+        <w:pStyle w:val="PargrafodaLista"/>
+        <w:ind w:left="1440"/>
+      </w:pPr>
+    </w:p>
+    <w:p>
+      <w:pPr>
+        <w:pStyle w:val="PargrafodaLista"/>
+        <w:ind w:left="1440"/>
       </w:pPr>
       <w:r>
-        <w:t xml:space="preserve">Testes: </w:t>
+        <w:t>3-</w:t>
+      </w:r>
+      <w:r>
+        <w:t>Testes:</w:t>
       </w:r>
     </w:p>
     <w:p>
       <w:pPr>
-        <w:ind w:left="360" w:firstLine="360"/>
-        <w:jc w:val="both"/>
+        <w:pStyle w:val="PargrafodaLista"/>
+        <w:ind w:left="1440" w:firstLine="720"/>
       </w:pPr>
       <w:r>
-        <w:t>Planejar, projetar, executar, analisar e gerenciar testes com Casos</w:t>
-      </w:r>
-      <w:r>
-        <w:t xml:space="preserve"> de testes, planilha de execução de testes.</w:t>
+        <w:t>Planejar, projetar, executar, analisar e gerenciar testes com Casos de testes, planilha de execução de testes.</w:t>
       </w:r>
     </w:p>
     <w:p>
       <w:pPr>
+        <w:pStyle w:val="PargrafodaLista"/>
+        <w:ind w:left="1440"/>
+      </w:pPr>
+    </w:p>
+    <w:p>
+      <w:pPr>
         <w:pStyle w:val="Ttulo1"/>
-        <w:jc w:val="both"/>
       </w:pPr>
       <w:r>
-        <w:t xml:space="preserve">Objetivos e Marcos do Projeto </w:t>
+        <w:t>Objetivos e Marcos do Projeto</w:t>
       </w:r>
       <w:bookmarkEnd w:id="6"/>
       <w:bookmarkEnd w:id="7"/>
@@ -581,7 +622,6 @@
     <w:p>
       <w:pPr>
         <w:pStyle w:val="InfoBlue"/>
-        <w:jc w:val="both"/>
       </w:pPr>
     </w:p>
     <w:tbl>
@@ -599,24 +639,23 @@
         <w:tblLook w:val="0000" w:firstRow="0" w:lastRow="0" w:firstColumn="0" w:lastColumn="0" w:noHBand="0" w:noVBand="0"/>
       </w:tblPr>
       <w:tblGrid>
-        <w:gridCol w:w="1671"/>
+        <w:gridCol w:w="1673"/>
         <w:gridCol w:w="984"/>
-        <w:gridCol w:w="2518"/>
-        <w:gridCol w:w="1779"/>
-        <w:gridCol w:w="1678"/>
+        <w:gridCol w:w="2528"/>
+        <w:gridCol w:w="1773"/>
+        <w:gridCol w:w="1672"/>
       </w:tblGrid>
       <w:tr>
         <w:tc>
           <w:tcPr>
             <w:tcW w:w="1744" w:type="dxa"/>
-            <w:shd w:val="clear" w:color="auto" w:fill="E6E6E6"/>
+            <w:shd w:val="clear" w:color="auto" w:fill="9CC2E5" w:themeFill="accent1" w:themeFillTint="99"/>
           </w:tcPr>
           <w:p>
             <w:pPr>
               <w:pStyle w:val="Corpodetexto"/>
               <w:spacing w:before="60"/>
               <w:ind w:left="0"/>
-              <w:jc w:val="both"/>
               <w:rPr>
                 <w:rFonts w:ascii="Arial" w:hAnsi="Arial" w:cs="Arial"/>
                 <w:b/>
@@ -636,14 +675,13 @@
         <w:tc>
           <w:tcPr>
             <w:tcW w:w="974" w:type="dxa"/>
-            <w:shd w:val="clear" w:color="auto" w:fill="E6E6E6"/>
+            <w:shd w:val="clear" w:color="auto" w:fill="9CC2E5" w:themeFill="accent1" w:themeFillTint="99"/>
           </w:tcPr>
           <w:p>
             <w:pPr>
               <w:pStyle w:val="Corpodetexto"/>
               <w:spacing w:before="60"/>
               <w:ind w:left="0"/>
-              <w:jc w:val="both"/>
               <w:rPr>
                 <w:rFonts w:ascii="Arial" w:hAnsi="Arial" w:cs="Arial"/>
                 <w:b/>
@@ -663,14 +701,13 @@
         <w:tc>
           <w:tcPr>
             <w:tcW w:w="2575" w:type="dxa"/>
-            <w:shd w:val="clear" w:color="auto" w:fill="E6E6E6"/>
+            <w:shd w:val="clear" w:color="auto" w:fill="9CC2E5" w:themeFill="accent1" w:themeFillTint="99"/>
           </w:tcPr>
           <w:p>
             <w:pPr>
               <w:pStyle w:val="Corpodetexto"/>
               <w:spacing w:before="60"/>
               <w:ind w:left="0"/>
-              <w:jc w:val="both"/>
               <w:rPr>
                 <w:rFonts w:ascii="Arial" w:hAnsi="Arial" w:cs="Arial"/>
                 <w:b/>
@@ -696,14 +733,13 @@
         <w:tc>
           <w:tcPr>
             <w:tcW w:w="1830" w:type="dxa"/>
-            <w:shd w:val="clear" w:color="auto" w:fill="E6E6E6"/>
+            <w:shd w:val="clear" w:color="auto" w:fill="9CC2E5" w:themeFill="accent1" w:themeFillTint="99"/>
           </w:tcPr>
           <w:p>
             <w:pPr>
               <w:pStyle w:val="Corpodetexto"/>
               <w:spacing w:before="60"/>
               <w:ind w:left="0"/>
-              <w:jc w:val="both"/>
               <w:rPr>
                 <w:rFonts w:ascii="Arial" w:hAnsi="Arial" w:cs="Arial"/>
                 <w:b/>
@@ -723,14 +759,13 @@
         <w:tc>
           <w:tcPr>
             <w:tcW w:w="1733" w:type="dxa"/>
-            <w:shd w:val="clear" w:color="auto" w:fill="E6E6E6"/>
+            <w:shd w:val="clear" w:color="auto" w:fill="9CC2E5" w:themeFill="accent1" w:themeFillTint="99"/>
           </w:tcPr>
           <w:p>
             <w:pPr>
               <w:pStyle w:val="Corpodetexto"/>
               <w:spacing w:before="60"/>
               <w:ind w:left="0"/>
-              <w:jc w:val="both"/>
               <w:rPr>
                 <w:rFonts w:ascii="Arial" w:hAnsi="Arial" w:cs="Arial"/>
                 <w:b/>
@@ -758,9 +793,14 @@
               <w:pStyle w:val="Corpodetexto"/>
               <w:spacing w:before="60"/>
               <w:ind w:left="0"/>
-              <w:jc w:val="both"/>
-            </w:pPr>
-            <w:r>
+              <w:rPr>
+                <w:b/>
+              </w:rPr>
+            </w:pPr>
+            <w:r>
+              <w:rPr>
+                <w:b/>
+              </w:rPr>
               <w:t>Concepção</w:t>
             </w:r>
           </w:p>
@@ -774,7 +814,6 @@
               <w:pStyle w:val="Corpodetexto"/>
               <w:spacing w:before="60"/>
               <w:ind w:left="0"/>
-              <w:jc w:val="both"/>
             </w:pPr>
             <w:r>
               <w:t>I1</w:t>
@@ -790,9 +829,14 @@
               <w:pStyle w:val="Corpodetexto"/>
               <w:spacing w:before="60"/>
               <w:ind w:left="0"/>
-              <w:jc w:val="both"/>
-            </w:pPr>
-            <w:r>
+              <w:rPr>
+                <w:b/>
+              </w:rPr>
+            </w:pPr>
+            <w:r>
+              <w:rPr>
+                <w:b/>
+              </w:rPr>
               <w:t>Definição do escopo do Projeto:</w:t>
             </w:r>
           </w:p>
@@ -804,7 +848,6 @@
                 <w:numId w:val="10"/>
               </w:numPr>
               <w:spacing w:before="60"/>
-              <w:jc w:val="both"/>
             </w:pPr>
             <w:r>
               <w:t>Configuração do ambiente de trabalho.</w:t>
@@ -818,7 +861,6 @@
                 <w:numId w:val="10"/>
               </w:numPr>
               <w:spacing w:before="60"/>
-              <w:jc w:val="both"/>
             </w:pPr>
             <w:r>
               <w:t>Criação do documento de visão.</w:t>
@@ -832,9 +874,9 @@
                 <w:numId w:val="10"/>
               </w:numPr>
               <w:spacing w:before="60"/>
-              <w:jc w:val="both"/>
-            </w:pPr>
-            <w:r>
+            </w:pPr>
+            <w:r>
+              <w:lastRenderedPageBreak/>
               <w:t>Criação do documento de riscos.</w:t>
             </w:r>
           </w:p>
@@ -846,7 +888,6 @@
                 <w:numId w:val="10"/>
               </w:numPr>
               <w:spacing w:before="60"/>
-              <w:jc w:val="both"/>
             </w:pPr>
             <w:r>
               <w:t>Criação do plano de projeto.</w:t>
@@ -860,10 +901,8 @@
                 <w:numId w:val="10"/>
               </w:numPr>
               <w:spacing w:before="60"/>
-              <w:jc w:val="both"/>
-            </w:pPr>
-            <w:r>
-              <w:lastRenderedPageBreak/>
+            </w:pPr>
+            <w:r>
               <w:t>Especificar os requisitos.</w:t>
             </w:r>
           </w:p>
@@ -875,7 +914,6 @@
                 <w:numId w:val="10"/>
               </w:numPr>
               <w:spacing w:before="60"/>
-              <w:jc w:val="both"/>
             </w:pPr>
             <w:r>
               <w:t xml:space="preserve">Estudar a possibilidades </w:t>
@@ -900,9 +938,14 @@
               <w:pStyle w:val="Corpodetexto"/>
               <w:spacing w:before="60"/>
               <w:ind w:left="0"/>
-              <w:jc w:val="both"/>
-            </w:pPr>
-            <w:r>
+              <w:rPr>
+                <w:b/>
+              </w:rPr>
+            </w:pPr>
+            <w:r>
+              <w:rPr>
+                <w:b/>
+              </w:rPr>
               <w:lastRenderedPageBreak/>
               <w:t>Período</w:t>
             </w:r>
@@ -912,7 +955,6 @@
               <w:pStyle w:val="Corpodetexto"/>
               <w:spacing w:before="60"/>
               <w:ind w:left="0"/>
-              <w:jc w:val="both"/>
             </w:pPr>
             <w:r>
               <w:t>02/09/2015 a 16/09/2015</w:t>
@@ -928,7 +970,6 @@
               <w:pStyle w:val="Corpodetexto"/>
               <w:spacing w:before="60"/>
               <w:ind w:left="0"/>
-              <w:jc w:val="both"/>
             </w:pPr>
           </w:p>
         </w:tc>
@@ -943,9 +984,14 @@
               <w:pStyle w:val="Corpodetexto"/>
               <w:spacing w:before="60"/>
               <w:ind w:left="0"/>
-              <w:jc w:val="both"/>
-            </w:pPr>
-            <w:r>
+              <w:rPr>
+                <w:b/>
+              </w:rPr>
+            </w:pPr>
+            <w:r>
+              <w:rPr>
+                <w:b/>
+              </w:rPr>
               <w:lastRenderedPageBreak/>
               <w:t>Elaboração</w:t>
             </w:r>
@@ -960,7 +1006,6 @@
               <w:pStyle w:val="Corpodetexto"/>
               <w:spacing w:before="60"/>
               <w:ind w:left="0"/>
-              <w:jc w:val="both"/>
             </w:pPr>
             <w:r>
               <w:t>E</w:t>
@@ -979,10 +1024,15 @@
               <w:pStyle w:val="Corpodetexto"/>
               <w:spacing w:before="60"/>
               <w:ind w:left="0"/>
-              <w:jc w:val="both"/>
-            </w:pPr>
-            <w:r>
-              <w:t>APOO:</w:t>
+            </w:pPr>
+            <w:r>
+              <w:rPr>
+                <w:b/>
+              </w:rPr>
+              <w:t>APOO</w:t>
+            </w:r>
+            <w:r>
+              <w:t>:</w:t>
             </w:r>
           </w:p>
           <w:p>
@@ -990,7 +1040,6 @@
               <w:pStyle w:val="Corpodetexto"/>
               <w:spacing w:before="60"/>
               <w:ind w:left="0"/>
-              <w:jc w:val="both"/>
             </w:pPr>
             <w:r>
               <w:t xml:space="preserve">Criação dos </w:t>
@@ -1004,8 +1053,10 @@
               <w:pStyle w:val="Corpodetexto"/>
               <w:spacing w:before="60"/>
               <w:ind w:left="0"/>
-              <w:jc w:val="both"/>
-            </w:pPr>
+            </w:pPr>
+            <w:r>
+              <w:t xml:space="preserve">   </w:t>
+            </w:r>
             <w:r>
               <w:t>C1-Casos de uso;</w:t>
             </w:r>
@@ -1015,8 +1066,10 @@
               <w:pStyle w:val="Corpodetexto"/>
               <w:spacing w:before="60"/>
               <w:ind w:left="0"/>
-              <w:jc w:val="both"/>
-            </w:pPr>
+            </w:pPr>
+            <w:r>
+              <w:t xml:space="preserve">   </w:t>
+            </w:r>
             <w:r>
               <w:t>C2-Diagrama de classes;</w:t>
             </w:r>
@@ -1026,8 +1079,10 @@
               <w:pStyle w:val="Corpodetexto"/>
               <w:spacing w:before="60"/>
               <w:ind w:left="0"/>
-              <w:jc w:val="both"/>
-            </w:pPr>
+            </w:pPr>
+            <w:r>
+              <w:t xml:space="preserve">   </w:t>
+            </w:r>
             <w:r>
               <w:t>C3-Diagrama de sequência;</w:t>
             </w:r>
@@ -1037,10 +1092,41 @@
               <w:pStyle w:val="Corpodetexto"/>
               <w:spacing w:before="60"/>
               <w:ind w:left="0"/>
-              <w:jc w:val="both"/>
-            </w:pPr>
-            <w:r>
-              <w:t>BD:</w:t>
+            </w:pPr>
+            <w:r>
+              <w:rPr>
+                <w:b/>
+              </w:rPr>
+              <w:t>BD</w:t>
+            </w:r>
+            <w:r>
+              <w:t>:</w:t>
+            </w:r>
+          </w:p>
+          <w:p>
+            <w:pPr>
+              <w:pStyle w:val="Corpodetexto"/>
+              <w:numPr>
+                <w:ilvl w:val="0"/>
+                <w:numId w:val="13"/>
+              </w:numPr>
+              <w:spacing w:before="60"/>
+            </w:pPr>
+            <w:r>
+              <w:t>Modelo conceitual da base de dados;</w:t>
+            </w:r>
+          </w:p>
+          <w:p>
+            <w:pPr>
+              <w:pStyle w:val="Corpodetexto"/>
+              <w:numPr>
+                <w:ilvl w:val="0"/>
+                <w:numId w:val="13"/>
+              </w:numPr>
+              <w:spacing w:before="60"/>
+            </w:pPr>
+            <w:r>
+              <w:t>Criação do MER;</w:t>
             </w:r>
           </w:p>
           <w:p>
@@ -1048,10 +1134,28 @@
               <w:pStyle w:val="Corpodetexto"/>
               <w:spacing w:before="60"/>
               <w:ind w:left="0"/>
-              <w:jc w:val="both"/>
-            </w:pPr>
-            <w:r>
-              <w:t>Modelo conceitual da base de dados;</w:t>
+            </w:pPr>
+            <w:r>
+              <w:rPr>
+                <w:b/>
+              </w:rPr>
+              <w:t>TESTES</w:t>
+            </w:r>
+            <w:r>
+              <w:t>:</w:t>
+            </w:r>
+          </w:p>
+          <w:p>
+            <w:pPr>
+              <w:pStyle w:val="Corpodetexto"/>
+              <w:numPr>
+                <w:ilvl w:val="0"/>
+                <w:numId w:val="15"/>
+              </w:numPr>
+              <w:spacing w:before="60"/>
+            </w:pPr>
+            <w:r>
+              <w:t>Planejamento de testes</w:t>
             </w:r>
           </w:p>
           <w:p>
@@ -1059,51 +1163,25 @@
               <w:pStyle w:val="Corpodetexto"/>
               <w:spacing w:before="60"/>
               <w:ind w:left="0"/>
-              <w:jc w:val="both"/>
-            </w:pPr>
-            <w:r>
-              <w:t>Criação do MER;</w:t>
-            </w:r>
-          </w:p>
-          <w:p>
-            <w:pPr>
-              <w:pStyle w:val="Corpodetexto"/>
-              <w:spacing w:before="60"/>
-              <w:ind w:left="0"/>
-              <w:jc w:val="both"/>
-            </w:pPr>
-            <w:r>
-              <w:t>TESTES:</w:t>
-            </w:r>
-          </w:p>
-          <w:p>
-            <w:pPr>
-              <w:pStyle w:val="Corpodetexto"/>
-              <w:spacing w:before="60"/>
-              <w:ind w:left="0"/>
-              <w:jc w:val="both"/>
-            </w:pPr>
-            <w:r>
-              <w:t>Planejamento de testes</w:t>
-            </w:r>
-          </w:p>
-          <w:p>
-            <w:pPr>
-              <w:pStyle w:val="Corpodetexto"/>
-              <w:spacing w:before="60"/>
-              <w:ind w:left="0"/>
-              <w:jc w:val="both"/>
-            </w:pPr>
-            <w:r>
-              <w:t>ADICIONAIS:</w:t>
-            </w:r>
-          </w:p>
-          <w:p>
-            <w:pPr>
-              <w:pStyle w:val="Corpodetexto"/>
-              <w:spacing w:before="60"/>
-              <w:ind w:left="0"/>
-              <w:jc w:val="both"/>
+            </w:pPr>
+            <w:r>
+              <w:rPr>
+                <w:b/>
+              </w:rPr>
+              <w:t>ADICIONAIS</w:t>
+            </w:r>
+            <w:r>
+              <w:t>:</w:t>
+            </w:r>
+          </w:p>
+          <w:p>
+            <w:pPr>
+              <w:pStyle w:val="Corpodetexto"/>
+              <w:numPr>
+                <w:ilvl w:val="0"/>
+                <w:numId w:val="16"/>
+              </w:numPr>
+              <w:spacing w:before="60"/>
             </w:pPr>
             <w:r>
               <w:t>Refinar requisitos</w:t>
@@ -1115,9 +1193,11 @@
           <w:p>
             <w:pPr>
               <w:pStyle w:val="Corpodetexto"/>
-              <w:spacing w:before="60"/>
-              <w:ind w:left="0"/>
-              <w:jc w:val="both"/>
+              <w:numPr>
+                <w:ilvl w:val="0"/>
+                <w:numId w:val="16"/>
+              </w:numPr>
+              <w:spacing w:before="60"/>
             </w:pPr>
             <w:r>
               <w:t>Planejar Iteração;</w:t>
@@ -1126,9 +1206,11 @@
           <w:p>
             <w:pPr>
               <w:pStyle w:val="Corpodetexto"/>
-              <w:spacing w:before="60"/>
-              <w:ind w:left="0"/>
-              <w:jc w:val="both"/>
+              <w:numPr>
+                <w:ilvl w:val="0"/>
+                <w:numId w:val="16"/>
+              </w:numPr>
+              <w:spacing w:before="60"/>
             </w:pPr>
             <w:r>
               <w:t>Incrementar Solução.</w:t>
@@ -1144,9 +1226,14 @@
               <w:pStyle w:val="Corpodetexto"/>
               <w:spacing w:before="60"/>
               <w:ind w:left="0"/>
-              <w:jc w:val="both"/>
-            </w:pPr>
-            <w:r>
+              <w:rPr>
+                <w:b/>
+              </w:rPr>
+            </w:pPr>
+            <w:r>
+              <w:rPr>
+                <w:b/>
+              </w:rPr>
               <w:t>Período</w:t>
             </w:r>
           </w:p>
@@ -1155,7 +1242,6 @@
               <w:pStyle w:val="Corpodetexto"/>
               <w:spacing w:before="60"/>
               <w:ind w:left="0"/>
-              <w:jc w:val="both"/>
             </w:pPr>
             <w:r>
               <w:t>17</w:t>
@@ -1183,7 +1269,6 @@
               <w:pStyle w:val="Corpodetexto"/>
               <w:spacing w:before="60"/>
               <w:ind w:left="0"/>
-              <w:jc w:val="both"/>
             </w:pPr>
           </w:p>
         </w:tc>
@@ -1198,9 +1283,14 @@
               <w:pStyle w:val="Corpodetexto"/>
               <w:spacing w:before="60"/>
               <w:ind w:left="0"/>
-              <w:jc w:val="both"/>
-            </w:pPr>
-            <w:r>
+              <w:rPr>
+                <w:b/>
+              </w:rPr>
+            </w:pPr>
+            <w:r>
+              <w:rPr>
+                <w:b/>
+              </w:rPr>
               <w:t>Elaboração</w:t>
             </w:r>
           </w:p>
@@ -1214,7 +1304,6 @@
               <w:pStyle w:val="Corpodetexto"/>
               <w:spacing w:before="60"/>
               <w:ind w:left="0"/>
-              <w:jc w:val="both"/>
             </w:pPr>
             <w:r>
               <w:t>E</w:t>
@@ -1233,10 +1322,28 @@
               <w:pStyle w:val="Corpodetexto"/>
               <w:spacing w:before="60"/>
               <w:ind w:left="0"/>
-              <w:jc w:val="both"/>
-            </w:pPr>
-            <w:r>
-              <w:t>BD:</w:t>
+            </w:pPr>
+            <w:r>
+              <w:rPr>
+                <w:b/>
+              </w:rPr>
+              <w:t>BD</w:t>
+            </w:r>
+            <w:r>
+              <w:t>:</w:t>
+            </w:r>
+          </w:p>
+          <w:p>
+            <w:pPr>
+              <w:pStyle w:val="Corpodetexto"/>
+              <w:numPr>
+                <w:ilvl w:val="0"/>
+                <w:numId w:val="19"/>
+              </w:numPr>
+              <w:spacing w:before="60"/>
+            </w:pPr>
+            <w:r>
+              <w:t>Criação da instância do banco;</w:t>
             </w:r>
           </w:p>
           <w:p>
@@ -1244,10 +1351,54 @@
               <w:pStyle w:val="Corpodetexto"/>
               <w:spacing w:before="60"/>
               <w:ind w:left="0"/>
-              <w:jc w:val="both"/>
-            </w:pPr>
-            <w:r>
-              <w:t>Criação da instância do banco;</w:t>
+            </w:pPr>
+            <w:r>
+              <w:rPr>
+                <w:b/>
+              </w:rPr>
+              <w:t>TESTES</w:t>
+            </w:r>
+            <w:r>
+              <w:t>:</w:t>
+            </w:r>
+          </w:p>
+          <w:p>
+            <w:pPr>
+              <w:pStyle w:val="Corpodetexto"/>
+              <w:numPr>
+                <w:ilvl w:val="0"/>
+                <w:numId w:val="20"/>
+              </w:numPr>
+              <w:spacing w:before="60"/>
+            </w:pPr>
+            <w:r>
+              <w:t>Projeto de testes</w:t>
+            </w:r>
+          </w:p>
+          <w:p>
+            <w:pPr>
+              <w:pStyle w:val="Corpodetexto"/>
+              <w:numPr>
+                <w:ilvl w:val="0"/>
+                <w:numId w:val="20"/>
+              </w:numPr>
+              <w:spacing w:before="60"/>
+            </w:pPr>
+            <w:r>
+              <w:t>Implementar o plano de teste;</w:t>
+            </w:r>
+          </w:p>
+          <w:p>
+            <w:pPr>
+              <w:pStyle w:val="Corpodetexto"/>
+              <w:numPr>
+                <w:ilvl w:val="0"/>
+                <w:numId w:val="20"/>
+              </w:numPr>
+              <w:spacing w:before="60"/>
+            </w:pPr>
+            <w:r>
+              <w:t>Criar os casos de testes</w:t>
             </w:r>
           </w:p>
           <w:p>
@@ -1255,62 +1406,25 @@
               <w:pStyle w:val="Corpodetexto"/>
               <w:spacing w:before="60"/>
               <w:ind w:left="0"/>
-              <w:jc w:val="both"/>
-            </w:pPr>
-            <w:r>
-              <w:t>TESTES:</w:t>
-            </w:r>
-          </w:p>
-          <w:p>
-            <w:pPr>
-              <w:pStyle w:val="Corpodetexto"/>
-              <w:spacing w:before="60"/>
-              <w:ind w:left="0"/>
-              <w:jc w:val="both"/>
-            </w:pPr>
-            <w:r>
-              <w:t>Projeto de testes</w:t>
-            </w:r>
-          </w:p>
-          <w:p>
-            <w:pPr>
-              <w:pStyle w:val="Corpodetexto"/>
-              <w:spacing w:before="60"/>
-              <w:ind w:left="0"/>
-              <w:jc w:val="both"/>
-            </w:pPr>
-            <w:r>
-              <w:t>Implementar o plano de teste;</w:t>
-            </w:r>
-          </w:p>
-          <w:p>
-            <w:pPr>
-              <w:pStyle w:val="Corpodetexto"/>
-              <w:spacing w:before="60"/>
-              <w:ind w:left="0"/>
-              <w:jc w:val="both"/>
-            </w:pPr>
-            <w:r>
-              <w:t>Criar os casos de testes</w:t>
-            </w:r>
-          </w:p>
-          <w:p>
-            <w:pPr>
-              <w:pStyle w:val="Corpodetexto"/>
-              <w:spacing w:before="60"/>
-              <w:ind w:left="0"/>
-              <w:jc w:val="both"/>
-            </w:pPr>
-            <w:r>
-              <w:t>ADICIONAIS:</w:t>
-            </w:r>
-          </w:p>
-          <w:p>
-            <w:pPr>
-              <w:pStyle w:val="Corpodetexto"/>
-              <w:spacing w:before="60"/>
-              <w:ind w:left="0"/>
-              <w:jc w:val="both"/>
+            </w:pPr>
+            <w:r>
+              <w:rPr>
+                <w:b/>
+              </w:rPr>
+              <w:t>ADICIONAIS</w:t>
+            </w:r>
+            <w:r>
+              <w:t>:</w:t>
+            </w:r>
+          </w:p>
+          <w:p>
+            <w:pPr>
+              <w:pStyle w:val="Corpodetexto"/>
+              <w:numPr>
+                <w:ilvl w:val="0"/>
+                <w:numId w:val="23"/>
+              </w:numPr>
+              <w:spacing w:before="60"/>
             </w:pPr>
             <w:r>
               <w:t>Desenvolver arquitetura;</w:t>
@@ -1319,20 +1433,25 @@
           <w:p>
             <w:pPr>
               <w:pStyle w:val="Corpodetexto"/>
-              <w:spacing w:before="60"/>
-              <w:ind w:left="0"/>
-              <w:jc w:val="both"/>
-            </w:pPr>
-            <w:r>
+              <w:numPr>
+                <w:ilvl w:val="0"/>
+                <w:numId w:val="23"/>
+              </w:numPr>
+              <w:spacing w:before="60"/>
+            </w:pPr>
+            <w:r>
+              <w:lastRenderedPageBreak/>
               <w:t>Refinar requisitos;</w:t>
             </w:r>
           </w:p>
           <w:p>
             <w:pPr>
               <w:pStyle w:val="Corpodetexto"/>
-              <w:spacing w:before="60"/>
-              <w:ind w:left="0"/>
-              <w:jc w:val="both"/>
+              <w:numPr>
+                <w:ilvl w:val="0"/>
+                <w:numId w:val="23"/>
+              </w:numPr>
+              <w:spacing w:before="60"/>
             </w:pPr>
             <w:r>
               <w:t>Planejar Iteração;</w:t>
@@ -1341,9 +1460,11 @@
           <w:p>
             <w:pPr>
               <w:pStyle w:val="Corpodetexto"/>
-              <w:spacing w:before="60"/>
-              <w:ind w:left="0"/>
-              <w:jc w:val="both"/>
+              <w:numPr>
+                <w:ilvl w:val="0"/>
+                <w:numId w:val="23"/>
+              </w:numPr>
+              <w:spacing w:before="60"/>
             </w:pPr>
             <w:r>
               <w:t>Incrementar Solução.</w:t>
@@ -1359,9 +1480,9 @@
               <w:pStyle w:val="Corpodetexto"/>
               <w:spacing w:before="60"/>
               <w:ind w:left="0"/>
-              <w:jc w:val="both"/>
-            </w:pPr>
-            <w:r>
+            </w:pPr>
+            <w:r>
+              <w:lastRenderedPageBreak/>
               <w:t>0</w:t>
             </w:r>
             <w:r>
@@ -1376,7 +1497,6 @@
               <w:pStyle w:val="Corpodetexto"/>
               <w:spacing w:before="60"/>
               <w:ind w:left="0"/>
-              <w:jc w:val="both"/>
             </w:pPr>
             <w:r>
               <w:t>14/10/2015</w:t>
@@ -1387,7 +1507,6 @@
               <w:pStyle w:val="Corpodetexto"/>
               <w:spacing w:before="60"/>
               <w:ind w:left="0"/>
-              <w:jc w:val="both"/>
             </w:pPr>
           </w:p>
         </w:tc>
@@ -1400,7 +1519,6 @@
               <w:pStyle w:val="Corpodetexto"/>
               <w:spacing w:before="60"/>
               <w:ind w:left="0"/>
-              <w:jc w:val="both"/>
             </w:pPr>
           </w:p>
         </w:tc>
@@ -1415,9 +1533,15 @@
               <w:pStyle w:val="Corpodetexto"/>
               <w:spacing w:before="60"/>
               <w:ind w:left="0"/>
-              <w:jc w:val="both"/>
-            </w:pPr>
-            <w:r>
+              <w:rPr>
+                <w:b/>
+              </w:rPr>
+            </w:pPr>
+            <w:r>
+              <w:rPr>
+                <w:b/>
+              </w:rPr>
+              <w:lastRenderedPageBreak/>
               <w:t>Construção</w:t>
             </w:r>
           </w:p>
@@ -1431,7 +1555,6 @@
               <w:pStyle w:val="Corpodetexto"/>
               <w:spacing w:before="60"/>
               <w:ind w:left="0"/>
-              <w:jc w:val="both"/>
             </w:pPr>
             <w:r>
               <w:t>C1</w:t>
@@ -1447,7 +1570,6 @@
               <w:pStyle w:val="Corpodetexto"/>
               <w:spacing w:before="60"/>
               <w:ind w:left="0"/>
-              <w:jc w:val="both"/>
             </w:pPr>
           </w:p>
           <w:p>
@@ -1455,10 +1577,31 @@
               <w:pStyle w:val="Corpodetexto"/>
               <w:spacing w:before="60"/>
               <w:ind w:left="0"/>
-              <w:jc w:val="both"/>
-            </w:pPr>
-            <w:r>
-              <w:t>IMPLEMENTAÇÕES:</w:t>
+            </w:pPr>
+            <w:r>
+              <w:rPr>
+                <w:b/>
+              </w:rPr>
+              <w:t>IMPLEMENTAÇÕES</w:t>
+            </w:r>
+            <w:r>
+              <w:t>:</w:t>
+            </w:r>
+          </w:p>
+          <w:p>
+            <w:pPr>
+              <w:pStyle w:val="Corpodetexto"/>
+              <w:numPr>
+                <w:ilvl w:val="0"/>
+                <w:numId w:val="25"/>
+              </w:numPr>
+              <w:spacing w:before="60"/>
+            </w:pPr>
+            <w:r>
+              <w:t>Protótipos</w:t>
+            </w:r>
+            <w:r>
+              <w:t xml:space="preserve"> evolutivos da interface do sistema;</w:t>
             </w:r>
           </w:p>
           <w:p>
@@ -1466,13 +1609,19 @@
               <w:pStyle w:val="Corpodetexto"/>
               <w:spacing w:before="60"/>
               <w:ind w:left="0"/>
-              <w:jc w:val="both"/>
-            </w:pPr>
-            <w:r>
-              <w:t>Protótipos</w:t>
-            </w:r>
-            <w:r>
-              <w:t xml:space="preserve"> evolutivos da interface do sistema;</w:t>
+            </w:pPr>
+          </w:p>
+          <w:p>
+            <w:pPr>
+              <w:pStyle w:val="Corpodetexto"/>
+              <w:numPr>
+                <w:ilvl w:val="0"/>
+                <w:numId w:val="25"/>
+              </w:numPr>
+              <w:spacing w:before="60"/>
+            </w:pPr>
+            <w:r>
+              <w:t>Implementação da estrutura de dados;</w:t>
             </w:r>
           </w:p>
           <w:p>
@@ -1480,70 +1629,67 @@
               <w:pStyle w:val="Corpodetexto"/>
               <w:spacing w:before="60"/>
               <w:ind w:left="0"/>
-              <w:jc w:val="both"/>
-            </w:pPr>
+            </w:pPr>
+            <w:r>
+              <w:rPr>
+                <w:b/>
+              </w:rPr>
+              <w:t>TESTES</w:t>
+            </w:r>
+            <w:r>
+              <w:t>:</w:t>
+            </w:r>
+          </w:p>
+          <w:p>
+            <w:pPr>
+              <w:pStyle w:val="Corpodetexto"/>
+              <w:numPr>
+                <w:ilvl w:val="0"/>
+                <w:numId w:val="26"/>
+              </w:numPr>
+              <w:spacing w:before="60"/>
+            </w:pPr>
+            <w:r>
+              <w:t>Execução de testes;</w:t>
+            </w:r>
+          </w:p>
+          <w:p>
+            <w:pPr>
+              <w:pStyle w:val="Corpodetexto"/>
+              <w:numPr>
+                <w:ilvl w:val="0"/>
+                <w:numId w:val="26"/>
+              </w:numPr>
+              <w:spacing w:before="60"/>
+            </w:pPr>
+            <w:r>
+              <w:t>Avaliação dos testes;</w:t>
+            </w:r>
           </w:p>
           <w:p>
             <w:pPr>
               <w:pStyle w:val="Corpodetexto"/>
               <w:spacing w:before="60"/>
               <w:ind w:left="0"/>
-              <w:jc w:val="both"/>
-            </w:pPr>
-            <w:r>
-              <w:t>Implementação da estrutura de dados;</w:t>
-            </w:r>
-          </w:p>
-          <w:p>
-            <w:pPr>
-              <w:pStyle w:val="Corpodetexto"/>
-              <w:spacing w:before="60"/>
-              <w:ind w:left="0"/>
-              <w:jc w:val="both"/>
-            </w:pPr>
-            <w:r>
-              <w:t>TESTES:</w:t>
-            </w:r>
-          </w:p>
-          <w:p>
-            <w:pPr>
-              <w:pStyle w:val="Corpodetexto"/>
-              <w:spacing w:before="60"/>
-              <w:ind w:left="0"/>
-              <w:jc w:val="both"/>
-            </w:pPr>
-            <w:r>
-              <w:t>Execução de testes;</w:t>
-            </w:r>
-          </w:p>
-          <w:p>
-            <w:pPr>
-              <w:pStyle w:val="Corpodetexto"/>
-              <w:spacing w:before="60"/>
-              <w:ind w:left="0"/>
-              <w:jc w:val="both"/>
-            </w:pPr>
-            <w:r>
-              <w:t>Avaliação dos testes;</w:t>
-            </w:r>
-          </w:p>
-          <w:p>
-            <w:pPr>
-              <w:pStyle w:val="Corpodetexto"/>
-              <w:spacing w:before="60"/>
-              <w:ind w:left="0"/>
-              <w:jc w:val="both"/>
-            </w:pPr>
-            <w:r>
-              <w:t>ADICIONAIS:</w:t>
-            </w:r>
-          </w:p>
-          <w:p>
-            <w:pPr>
-              <w:pStyle w:val="Corpodetexto"/>
-              <w:spacing w:before="60"/>
-              <w:ind w:left="0"/>
-              <w:jc w:val="both"/>
+            </w:pPr>
+            <w:r>
+              <w:rPr>
+                <w:b/>
+              </w:rPr>
+              <w:t>ADICIONAIS</w:t>
+            </w:r>
+            <w:r>
+              <w:t>:</w:t>
+            </w:r>
+          </w:p>
+          <w:p>
+            <w:pPr>
+              <w:pStyle w:val="Corpodetexto"/>
+              <w:numPr>
+                <w:ilvl w:val="0"/>
+                <w:numId w:val="27"/>
+              </w:numPr>
+              <w:spacing w:before="60"/>
             </w:pPr>
             <w:r>
               <w:t>Refinar requisitos;</w:t>
@@ -1552,9 +1698,11 @@
           <w:p>
             <w:pPr>
               <w:pStyle w:val="Corpodetexto"/>
-              <w:spacing w:before="60"/>
-              <w:ind w:left="0"/>
-              <w:jc w:val="both"/>
+              <w:numPr>
+                <w:ilvl w:val="0"/>
+                <w:numId w:val="27"/>
+              </w:numPr>
+              <w:spacing w:before="60"/>
             </w:pPr>
             <w:r>
               <w:t>Planejar Iteração;</w:t>
@@ -1563,9 +1711,11 @@
           <w:p>
             <w:pPr>
               <w:pStyle w:val="Corpodetexto"/>
-              <w:spacing w:before="60"/>
-              <w:ind w:left="0"/>
-              <w:jc w:val="both"/>
+              <w:numPr>
+                <w:ilvl w:val="0"/>
+                <w:numId w:val="27"/>
+              </w:numPr>
+              <w:spacing w:before="60"/>
             </w:pPr>
             <w:r>
               <w:t>Incrementar Solução.</w:t>
@@ -1584,10 +1734,8 @@
               </w:tabs>
               <w:spacing w:before="60"/>
               <w:ind w:left="0"/>
-              <w:jc w:val="both"/>
-            </w:pPr>
-            <w:r>
-              <w:lastRenderedPageBreak/>
+            </w:pPr>
+            <w:r>
               <w:t>15/10/2015 a</w:t>
             </w:r>
           </w:p>
@@ -1599,7 +1747,6 @@
               </w:tabs>
               <w:spacing w:before="60"/>
               <w:ind w:left="0"/>
-              <w:jc w:val="both"/>
             </w:pPr>
             <w:r>
               <w:t>11/10/2015</w:t>
@@ -1615,7 +1762,6 @@
               <w:pStyle w:val="Corpodetexto"/>
               <w:spacing w:before="60"/>
               <w:ind w:left="0"/>
-              <w:jc w:val="both"/>
             </w:pPr>
           </w:p>
         </w:tc>
@@ -1630,10 +1776,14 @@
               <w:pStyle w:val="Corpodetexto"/>
               <w:spacing w:before="60"/>
               <w:ind w:left="0"/>
-              <w:jc w:val="both"/>
-            </w:pPr>
-            <w:r>
-              <w:lastRenderedPageBreak/>
+              <w:rPr>
+                <w:b/>
+              </w:rPr>
+            </w:pPr>
+            <w:r>
+              <w:rPr>
+                <w:b/>
+              </w:rPr>
               <w:t>Transição</w:t>
             </w:r>
           </w:p>
@@ -1647,7 +1797,6 @@
               <w:pStyle w:val="Corpodetexto"/>
               <w:spacing w:before="60"/>
               <w:ind w:left="0"/>
-              <w:jc w:val="both"/>
             </w:pPr>
             <w:r>
               <w:t>T1</w:t>
@@ -1663,7 +1812,6 @@
               <w:pStyle w:val="Corpodetexto"/>
               <w:spacing w:before="60"/>
               <w:ind w:left="0"/>
-              <w:jc w:val="both"/>
             </w:pPr>
           </w:p>
         </w:tc>
@@ -1679,7 +1827,6 @@
               </w:tabs>
               <w:spacing w:before="60"/>
               <w:ind w:left="0"/>
-              <w:jc w:val="both"/>
             </w:pPr>
           </w:p>
         </w:tc>
@@ -1692,7 +1839,6 @@
               <w:pStyle w:val="Corpodetexto"/>
               <w:spacing w:before="60"/>
               <w:ind w:left="0"/>
-              <w:jc w:val="both"/>
             </w:pPr>
           </w:p>
         </w:tc>
@@ -1701,20 +1847,11 @@
       <w:bookmarkEnd w:id="1"/>
       <w:bookmarkEnd w:id="2"/>
     </w:tbl>
+    <w:p/>
+    <w:p/>
     <w:p>
       <w:pPr>
-        <w:jc w:val="both"/>
-      </w:pPr>
-    </w:p>
-    <w:p>
-      <w:pPr>
-        <w:jc w:val="both"/>
-      </w:pPr>
-    </w:p>
-    <w:p>
-      <w:pPr>
         <w:pStyle w:val="Ttulo1"/>
-        <w:jc w:val="both"/>
       </w:pPr>
       <w:r>
         <w:t>Deployment e Distribuição</w:t>
@@ -1723,7 +1860,6 @@
     <w:p>
       <w:pPr>
         <w:ind w:left="360" w:firstLine="360"/>
-        <w:jc w:val="both"/>
       </w:pPr>
       <w:r>
         <w:t xml:space="preserve">O sistema estará localizado em um </w:t>
@@ -1744,22 +1880,126 @@
     <w:p>
       <w:pPr>
         <w:ind w:left="360" w:firstLine="360"/>
-        <w:jc w:val="both"/>
-      </w:pPr>
-      <w:r>
-        <w:t xml:space="preserve">Apache, </w:t>
-      </w:r>
-      <w:r>
-        <w:t>Mysql a partir</w:t>
-      </w:r>
-      <w:r>
-        <w:t xml:space="preserve"> da versão 3, PHP a partir da versão 5.</w:t>
-      </w:r>
+      </w:pPr>
+    </w:p>
+    <w:tbl>
+      <w:tblPr>
+        <w:tblStyle w:val="Tabelacomgrade"/>
+        <w:tblW w:w="0" w:type="auto"/>
+        <w:tblInd w:w="360" w:type="dxa"/>
+        <w:tblLook w:val="04A0" w:firstRow="1" w:lastRow="0" w:firstColumn="1" w:lastColumn="0" w:noHBand="0" w:noVBand="1"/>
+      </w:tblPr>
+      <w:tblGrid>
+        <w:gridCol w:w="2996"/>
+        <w:gridCol w:w="2985"/>
+        <w:gridCol w:w="3009"/>
+      </w:tblGrid>
+      <w:tr>
+        <w:trPr>
+          <w:trHeight w:val="501"/>
+        </w:trPr>
+        <w:tc>
+          <w:tcPr>
+            <w:tcW w:w="3116" w:type="dxa"/>
+            <w:shd w:val="clear" w:color="auto" w:fill="9CC2E5" w:themeFill="accent1" w:themeFillTint="99"/>
+          </w:tcPr>
+          <w:p>
+            <w:pPr>
+              <w:rPr>
+                <w:b/>
+              </w:rPr>
+            </w:pPr>
+            <w:r>
+              <w:rPr>
+                <w:b/>
+              </w:rPr>
+              <w:t>Servidor</w:t>
+            </w:r>
+          </w:p>
+        </w:tc>
+        <w:tc>
+          <w:tcPr>
+            <w:tcW w:w="3117" w:type="dxa"/>
+            <w:shd w:val="clear" w:color="auto" w:fill="9CC2E5" w:themeFill="accent1" w:themeFillTint="99"/>
+          </w:tcPr>
+          <w:p>
+            <w:pPr>
+              <w:rPr>
+                <w:b/>
+              </w:rPr>
+            </w:pPr>
+            <w:r>
+              <w:rPr>
+                <w:b/>
+              </w:rPr>
+              <w:t>SGBD</w:t>
+            </w:r>
+          </w:p>
+        </w:tc>
+        <w:tc>
+          <w:tcPr>
+            <w:tcW w:w="3117" w:type="dxa"/>
+            <w:shd w:val="clear" w:color="auto" w:fill="9CC2E5" w:themeFill="accent1" w:themeFillTint="99"/>
+          </w:tcPr>
+          <w:p>
+            <w:pPr>
+              <w:rPr>
+                <w:b/>
+              </w:rPr>
+            </w:pPr>
+            <w:r>
+              <w:rPr>
+                <w:b/>
+              </w:rPr>
+              <w:t>Plataforma</w:t>
+            </w:r>
+          </w:p>
+        </w:tc>
+      </w:tr>
+      <w:tr>
+        <w:trPr>
+          <w:trHeight w:val="532"/>
+        </w:trPr>
+        <w:tc>
+          <w:tcPr>
+            <w:tcW w:w="3116" w:type="dxa"/>
+          </w:tcPr>
+          <w:p>
+            <w:r>
+              <w:t>Apache</w:t>
+            </w:r>
+          </w:p>
+        </w:tc>
+        <w:tc>
+          <w:tcPr>
+            <w:tcW w:w="3117" w:type="dxa"/>
+          </w:tcPr>
+          <w:p>
+            <w:r>
+              <w:t>Mysql</w:t>
+            </w:r>
+          </w:p>
+        </w:tc>
+        <w:tc>
+          <w:tcPr>
+            <w:tcW w:w="3117" w:type="dxa"/>
+          </w:tcPr>
+          <w:p>
+            <w:r>
+              <w:t>Scriptcase 8.1 (PHP)</w:t>
+            </w:r>
+          </w:p>
+        </w:tc>
+      </w:tr>
+    </w:tbl>
+    <w:p>
+      <w:pPr>
+        <w:ind w:left="360" w:firstLine="360"/>
+      </w:pPr>
     </w:p>
     <w:p>
       <w:pPr>
         <w:ind w:left="360" w:firstLine="360"/>
-        <w:jc w:val="both"/>
       </w:pPr>
       <w:r>
         <w:t>.</w:t>
@@ -1768,13 +2008,11 @@
     <w:p>
       <w:pPr>
         <w:ind w:left="360"/>
-        <w:jc w:val="both"/>
       </w:pPr>
     </w:p>
     <w:p>
       <w:pPr>
         <w:pStyle w:val="Ttulo1"/>
-        <w:jc w:val="both"/>
       </w:pPr>
       <w:r>
         <w:t>Lições Aprendidas</w:t>
@@ -1782,7 +2020,6 @@
     </w:p>
     <w:p>
       <w:pPr>
-        <w:jc w:val="both"/>
         <w:rPr>
           <w:u w:val="single"/>
         </w:rPr>
@@ -2335,6 +2572,95 @@
     </w:lvl>
   </w:abstractNum>
   <w:abstractNum w:abstractNumId="2" w15:restartNumberingAfterBreak="0">
+    <w:nsid w:val="0C246A37"/>
+    <w:multiLevelType w:val="hybridMultilevel"/>
+    <w:tmpl w:val="ABB01C42"/>
+    <w:lvl w:ilvl="0" w:tplc="F29C0EE4">
+      <w:start w:val="1"/>
+      <w:numFmt w:val="decimal"/>
+      <w:lvlText w:val="%1."/>
+      <w:lvlJc w:val="left"/>
+      <w:pPr>
+        <w:ind w:left="720" w:hanging="360"/>
+      </w:pPr>
+      <w:rPr>
+        <w:rFonts w:hint="default"/>
+      </w:rPr>
+    </w:lvl>
+    <w:lvl w:ilvl="1" w:tplc="04160019" w:tentative="1">
+      <w:start w:val="1"/>
+      <w:numFmt w:val="lowerLetter"/>
+      <w:lvlText w:val="%2."/>
+      <w:lvlJc w:val="left"/>
+      <w:pPr>
+        <w:ind w:left="1440" w:hanging="360"/>
+      </w:pPr>
+    </w:lvl>
+    <w:lvl w:ilvl="2" w:tplc="0416001B" w:tentative="1">
+      <w:start w:val="1"/>
+      <w:numFmt w:val="lowerRoman"/>
+      <w:lvlText w:val="%3."/>
+      <w:lvlJc w:val="right"/>
+      <w:pPr>
+        <w:ind w:left="2160" w:hanging="180"/>
+      </w:pPr>
+    </w:lvl>
+    <w:lvl w:ilvl="3" w:tplc="0416000F" w:tentative="1">
+      <w:start w:val="1"/>
+      <w:numFmt w:val="decimal"/>
+      <w:lvlText w:val="%4."/>
+      <w:lvlJc w:val="left"/>
+      <w:pPr>
+        <w:ind w:left="2880" w:hanging="360"/>
+      </w:pPr>
+    </w:lvl>
+    <w:lvl w:ilvl="4" w:tplc="04160019" w:tentative="1">
+      <w:start w:val="1"/>
+      <w:numFmt w:val="lowerLetter"/>
+      <w:lvlText w:val="%5."/>
+      <w:lvlJc w:val="left"/>
+      <w:pPr>
+        <w:ind w:left="3600" w:hanging="360"/>
+      </w:pPr>
+    </w:lvl>
+    <w:lvl w:ilvl="5" w:tplc="0416001B" w:tentative="1">
+      <w:start w:val="1"/>
+      <w:numFmt w:val="lowerRoman"/>
+      <w:lvlText w:val="%6."/>
+      <w:lvlJc w:val="right"/>
+      <w:pPr>
+        <w:ind w:left="4320" w:hanging="180"/>
+      </w:pPr>
+    </w:lvl>
+    <w:lvl w:ilvl="6" w:tplc="0416000F" w:tentative="1">
+      <w:start w:val="1"/>
+      <w:numFmt w:val="decimal"/>
+      <w:lvlText w:val="%7."/>
+      <w:lvlJc w:val="left"/>
+      <w:pPr>
+        <w:ind w:left="5040" w:hanging="360"/>
+      </w:pPr>
+    </w:lvl>
+    <w:lvl w:ilvl="7" w:tplc="04160019" w:tentative="1">
+      <w:start w:val="1"/>
+      <w:numFmt w:val="lowerLetter"/>
+      <w:lvlText w:val="%8."/>
+      <w:lvlJc w:val="left"/>
+      <w:pPr>
+        <w:ind w:left="5760" w:hanging="360"/>
+      </w:pPr>
+    </w:lvl>
+    <w:lvl w:ilvl="8" w:tplc="0416001B" w:tentative="1">
+      <w:start w:val="1"/>
+      <w:numFmt w:val="lowerRoman"/>
+      <w:lvlText w:val="%9."/>
+      <w:lvlJc w:val="right"/>
+      <w:pPr>
+        <w:ind w:left="6480" w:hanging="180"/>
+      </w:pPr>
+    </w:lvl>
+  </w:abstractNum>
+  <w:abstractNum w:abstractNumId="3" w15:restartNumberingAfterBreak="0">
     <w:nsid w:val="0C2E0456"/>
     <w:multiLevelType w:val="multilevel"/>
     <w:tmpl w:val="2B5CE9E2"/>
@@ -2410,7 +2736,185 @@
       <w:lvlJc w:val="left"/>
     </w:lvl>
   </w:abstractNum>
-  <w:abstractNum w:abstractNumId="3" w15:restartNumberingAfterBreak="0">
+  <w:abstractNum w:abstractNumId="4" w15:restartNumberingAfterBreak="0">
+    <w:nsid w:val="148869B0"/>
+    <w:multiLevelType w:val="hybridMultilevel"/>
+    <w:tmpl w:val="A1445CA0"/>
+    <w:lvl w:ilvl="0" w:tplc="AFD64356">
+      <w:start w:val="1"/>
+      <w:numFmt w:val="decimal"/>
+      <w:lvlText w:val="%1."/>
+      <w:lvlJc w:val="left"/>
+      <w:pPr>
+        <w:ind w:left="720" w:hanging="360"/>
+      </w:pPr>
+      <w:rPr>
+        <w:rFonts w:hint="default"/>
+      </w:rPr>
+    </w:lvl>
+    <w:lvl w:ilvl="1" w:tplc="04160019" w:tentative="1">
+      <w:start w:val="1"/>
+      <w:numFmt w:val="lowerLetter"/>
+      <w:lvlText w:val="%2."/>
+      <w:lvlJc w:val="left"/>
+      <w:pPr>
+        <w:ind w:left="1440" w:hanging="360"/>
+      </w:pPr>
+    </w:lvl>
+    <w:lvl w:ilvl="2" w:tplc="0416001B" w:tentative="1">
+      <w:start w:val="1"/>
+      <w:numFmt w:val="lowerRoman"/>
+      <w:lvlText w:val="%3."/>
+      <w:lvlJc w:val="right"/>
+      <w:pPr>
+        <w:ind w:left="2160" w:hanging="180"/>
+      </w:pPr>
+    </w:lvl>
+    <w:lvl w:ilvl="3" w:tplc="0416000F" w:tentative="1">
+      <w:start w:val="1"/>
+      <w:numFmt w:val="decimal"/>
+      <w:lvlText w:val="%4."/>
+      <w:lvlJc w:val="left"/>
+      <w:pPr>
+        <w:ind w:left="2880" w:hanging="360"/>
+      </w:pPr>
+    </w:lvl>
+    <w:lvl w:ilvl="4" w:tplc="04160019" w:tentative="1">
+      <w:start w:val="1"/>
+      <w:numFmt w:val="lowerLetter"/>
+      <w:lvlText w:val="%5."/>
+      <w:lvlJc w:val="left"/>
+      <w:pPr>
+        <w:ind w:left="3600" w:hanging="360"/>
+      </w:pPr>
+    </w:lvl>
+    <w:lvl w:ilvl="5" w:tplc="0416001B" w:tentative="1">
+      <w:start w:val="1"/>
+      <w:numFmt w:val="lowerRoman"/>
+      <w:lvlText w:val="%6."/>
+      <w:lvlJc w:val="right"/>
+      <w:pPr>
+        <w:ind w:left="4320" w:hanging="180"/>
+      </w:pPr>
+    </w:lvl>
+    <w:lvl w:ilvl="6" w:tplc="0416000F" w:tentative="1">
+      <w:start w:val="1"/>
+      <w:numFmt w:val="decimal"/>
+      <w:lvlText w:val="%7."/>
+      <w:lvlJc w:val="left"/>
+      <w:pPr>
+        <w:ind w:left="5040" w:hanging="360"/>
+      </w:pPr>
+    </w:lvl>
+    <w:lvl w:ilvl="7" w:tplc="04160019" w:tentative="1">
+      <w:start w:val="1"/>
+      <w:numFmt w:val="lowerLetter"/>
+      <w:lvlText w:val="%8."/>
+      <w:lvlJc w:val="left"/>
+      <w:pPr>
+        <w:ind w:left="5760" w:hanging="360"/>
+      </w:pPr>
+    </w:lvl>
+    <w:lvl w:ilvl="8" w:tplc="0416001B" w:tentative="1">
+      <w:start w:val="1"/>
+      <w:numFmt w:val="lowerRoman"/>
+      <w:lvlText w:val="%9."/>
+      <w:lvlJc w:val="right"/>
+      <w:pPr>
+        <w:ind w:left="6480" w:hanging="180"/>
+      </w:pPr>
+    </w:lvl>
+  </w:abstractNum>
+  <w:abstractNum w:abstractNumId="5" w15:restartNumberingAfterBreak="0">
+    <w:nsid w:val="16C65774"/>
+    <w:multiLevelType w:val="hybridMultilevel"/>
+    <w:tmpl w:val="11F08C32"/>
+    <w:lvl w:ilvl="0" w:tplc="3E0E1892">
+      <w:start w:val="1"/>
+      <w:numFmt w:val="decimal"/>
+      <w:lvlText w:val="%1-"/>
+      <w:lvlJc w:val="left"/>
+      <w:pPr>
+        <w:ind w:left="720" w:hanging="360"/>
+      </w:pPr>
+      <w:rPr>
+        <w:rFonts w:hint="default"/>
+      </w:rPr>
+    </w:lvl>
+    <w:lvl w:ilvl="1" w:tplc="04160019" w:tentative="1">
+      <w:start w:val="1"/>
+      <w:numFmt w:val="lowerLetter"/>
+      <w:lvlText w:val="%2."/>
+      <w:lvlJc w:val="left"/>
+      <w:pPr>
+        <w:ind w:left="1440" w:hanging="360"/>
+      </w:pPr>
+    </w:lvl>
+    <w:lvl w:ilvl="2" w:tplc="0416001B" w:tentative="1">
+      <w:start w:val="1"/>
+      <w:numFmt w:val="lowerRoman"/>
+      <w:lvlText w:val="%3."/>
+      <w:lvlJc w:val="right"/>
+      <w:pPr>
+        <w:ind w:left="2160" w:hanging="180"/>
+      </w:pPr>
+    </w:lvl>
+    <w:lvl w:ilvl="3" w:tplc="0416000F" w:tentative="1">
+      <w:start w:val="1"/>
+      <w:numFmt w:val="decimal"/>
+      <w:lvlText w:val="%4."/>
+      <w:lvlJc w:val="left"/>
+      <w:pPr>
+        <w:ind w:left="2880" w:hanging="360"/>
+      </w:pPr>
+    </w:lvl>
+    <w:lvl w:ilvl="4" w:tplc="04160019" w:tentative="1">
+      <w:start w:val="1"/>
+      <w:numFmt w:val="lowerLetter"/>
+      <w:lvlText w:val="%5."/>
+      <w:lvlJc w:val="left"/>
+      <w:pPr>
+        <w:ind w:left="3600" w:hanging="360"/>
+      </w:pPr>
+    </w:lvl>
+    <w:lvl w:ilvl="5" w:tplc="0416001B" w:tentative="1">
+      <w:start w:val="1"/>
+      <w:numFmt w:val="lowerRoman"/>
+      <w:lvlText w:val="%6."/>
+      <w:lvlJc w:val="right"/>
+      <w:pPr>
+        <w:ind w:left="4320" w:hanging="180"/>
+      </w:pPr>
+    </w:lvl>
+    <w:lvl w:ilvl="6" w:tplc="0416000F" w:tentative="1">
+      <w:start w:val="1"/>
+      <w:numFmt w:val="decimal"/>
+      <w:lvlText w:val="%7."/>
+      <w:lvlJc w:val="left"/>
+      <w:pPr>
+        <w:ind w:left="5040" w:hanging="360"/>
+      </w:pPr>
+    </w:lvl>
+    <w:lvl w:ilvl="7" w:tplc="04160019" w:tentative="1">
+      <w:start w:val="1"/>
+      <w:numFmt w:val="lowerLetter"/>
+      <w:lvlText w:val="%8."/>
+      <w:lvlJc w:val="left"/>
+      <w:pPr>
+        <w:ind w:left="5760" w:hanging="360"/>
+      </w:pPr>
+    </w:lvl>
+    <w:lvl w:ilvl="8" w:tplc="0416001B" w:tentative="1">
+      <w:start w:val="1"/>
+      <w:numFmt w:val="lowerRoman"/>
+      <w:lvlText w:val="%9."/>
+      <w:lvlJc w:val="right"/>
+      <w:pPr>
+        <w:ind w:left="6480" w:hanging="180"/>
+      </w:pPr>
+    </w:lvl>
+  </w:abstractNum>
+  <w:abstractNum w:abstractNumId="6" w15:restartNumberingAfterBreak="0">
     <w:nsid w:val="1FAD701D"/>
     <w:multiLevelType w:val="multilevel"/>
     <w:tmpl w:val="64B639CA"/>
@@ -2486,7 +2990,96 @@
       <w:lvlJc w:val="left"/>
     </w:lvl>
   </w:abstractNum>
-  <w:abstractNum w:abstractNumId="4" w15:restartNumberingAfterBreak="0">
+  <w:abstractNum w:abstractNumId="7" w15:restartNumberingAfterBreak="0">
+    <w:nsid w:val="24E5122E"/>
+    <w:multiLevelType w:val="hybridMultilevel"/>
+    <w:tmpl w:val="C28648AE"/>
+    <w:lvl w:ilvl="0" w:tplc="B276E34E">
+      <w:start w:val="1"/>
+      <w:numFmt w:val="decimal"/>
+      <w:lvlText w:val="%1."/>
+      <w:lvlJc w:val="left"/>
+      <w:pPr>
+        <w:ind w:left="720" w:hanging="360"/>
+      </w:pPr>
+      <w:rPr>
+        <w:rFonts w:hint="default"/>
+      </w:rPr>
+    </w:lvl>
+    <w:lvl w:ilvl="1" w:tplc="04160019" w:tentative="1">
+      <w:start w:val="1"/>
+      <w:numFmt w:val="lowerLetter"/>
+      <w:lvlText w:val="%2."/>
+      <w:lvlJc w:val="left"/>
+      <w:pPr>
+        <w:ind w:left="1440" w:hanging="360"/>
+      </w:pPr>
+    </w:lvl>
+    <w:lvl w:ilvl="2" w:tplc="0416001B" w:tentative="1">
+      <w:start w:val="1"/>
+      <w:numFmt w:val="lowerRoman"/>
+      <w:lvlText w:val="%3."/>
+      <w:lvlJc w:val="right"/>
+      <w:pPr>
+        <w:ind w:left="2160" w:hanging="180"/>
+      </w:pPr>
+    </w:lvl>
+    <w:lvl w:ilvl="3" w:tplc="0416000F" w:tentative="1">
+      <w:start w:val="1"/>
+      <w:numFmt w:val="decimal"/>
+      <w:lvlText w:val="%4."/>
+      <w:lvlJc w:val="left"/>
+      <w:pPr>
+        <w:ind w:left="2880" w:hanging="360"/>
+      </w:pPr>
+    </w:lvl>
+    <w:lvl w:ilvl="4" w:tplc="04160019" w:tentative="1">
+      <w:start w:val="1"/>
+      <w:numFmt w:val="lowerLetter"/>
+      <w:lvlText w:val="%5."/>
+      <w:lvlJc w:val="left"/>
+      <w:pPr>
+        <w:ind w:left="3600" w:hanging="360"/>
+      </w:pPr>
+    </w:lvl>
+    <w:lvl w:ilvl="5" w:tplc="0416001B" w:tentative="1">
+      <w:start w:val="1"/>
+      <w:numFmt w:val="lowerRoman"/>
+      <w:lvlText w:val="%6."/>
+      <w:lvlJc w:val="right"/>
+      <w:pPr>
+        <w:ind w:left="4320" w:hanging="180"/>
+      </w:pPr>
+    </w:lvl>
+    <w:lvl w:ilvl="6" w:tplc="0416000F" w:tentative="1">
+      <w:start w:val="1"/>
+      <w:numFmt w:val="decimal"/>
+      <w:lvlText w:val="%7."/>
+      <w:lvlJc w:val="left"/>
+      <w:pPr>
+        <w:ind w:left="5040" w:hanging="360"/>
+      </w:pPr>
+    </w:lvl>
+    <w:lvl w:ilvl="7" w:tplc="04160019" w:tentative="1">
+      <w:start w:val="1"/>
+      <w:numFmt w:val="lowerLetter"/>
+      <w:lvlText w:val="%8."/>
+      <w:lvlJc w:val="left"/>
+      <w:pPr>
+        <w:ind w:left="5760" w:hanging="360"/>
+      </w:pPr>
+    </w:lvl>
+    <w:lvl w:ilvl="8" w:tplc="0416001B" w:tentative="1">
+      <w:start w:val="1"/>
+      <w:numFmt w:val="lowerRoman"/>
+      <w:lvlText w:val="%9."/>
+      <w:lvlJc w:val="right"/>
+      <w:pPr>
+        <w:ind w:left="6480" w:hanging="180"/>
+      </w:pPr>
+    </w:lvl>
+  </w:abstractNum>
+  <w:abstractNum w:abstractNumId="8" w15:restartNumberingAfterBreak="0">
     <w:nsid w:val="28C11DE9"/>
     <w:multiLevelType w:val="multilevel"/>
     <w:tmpl w:val="C0D891C6"/>
@@ -2572,7 +3165,7 @@
       <w:lvlJc w:val="left"/>
     </w:lvl>
   </w:abstractNum>
-  <w:abstractNum w:abstractNumId="5" w15:restartNumberingAfterBreak="0">
+  <w:abstractNum w:abstractNumId="9" w15:restartNumberingAfterBreak="0">
     <w:nsid w:val="33AA2FF0"/>
     <w:multiLevelType w:val="hybridMultilevel"/>
     <w:tmpl w:val="6DF4A3B2"/>
@@ -2712,7 +3305,541 @@
       </w:rPr>
     </w:lvl>
   </w:abstractNum>
-  <w:abstractNum w:abstractNumId="6" w15:restartNumberingAfterBreak="0">
+  <w:abstractNum w:abstractNumId="10" w15:restartNumberingAfterBreak="0">
+    <w:nsid w:val="37847D00"/>
+    <w:multiLevelType w:val="hybridMultilevel"/>
+    <w:tmpl w:val="136EA2E8"/>
+    <w:lvl w:ilvl="0" w:tplc="123C0AAE">
+      <w:start w:val="1"/>
+      <w:numFmt w:val="decimal"/>
+      <w:lvlText w:val="%1."/>
+      <w:lvlJc w:val="left"/>
+      <w:pPr>
+        <w:ind w:left="720" w:hanging="360"/>
+      </w:pPr>
+      <w:rPr>
+        <w:rFonts w:hint="default"/>
+      </w:rPr>
+    </w:lvl>
+    <w:lvl w:ilvl="1" w:tplc="04160019" w:tentative="1">
+      <w:start w:val="1"/>
+      <w:numFmt w:val="lowerLetter"/>
+      <w:lvlText w:val="%2."/>
+      <w:lvlJc w:val="left"/>
+      <w:pPr>
+        <w:ind w:left="1440" w:hanging="360"/>
+      </w:pPr>
+    </w:lvl>
+    <w:lvl w:ilvl="2" w:tplc="0416001B" w:tentative="1">
+      <w:start w:val="1"/>
+      <w:numFmt w:val="lowerRoman"/>
+      <w:lvlText w:val="%3."/>
+      <w:lvlJc w:val="right"/>
+      <w:pPr>
+        <w:ind w:left="2160" w:hanging="180"/>
+      </w:pPr>
+    </w:lvl>
+    <w:lvl w:ilvl="3" w:tplc="0416000F" w:tentative="1">
+      <w:start w:val="1"/>
+      <w:numFmt w:val="decimal"/>
+      <w:lvlText w:val="%4."/>
+      <w:lvlJc w:val="left"/>
+      <w:pPr>
+        <w:ind w:left="2880" w:hanging="360"/>
+      </w:pPr>
+    </w:lvl>
+    <w:lvl w:ilvl="4" w:tplc="04160019" w:tentative="1">
+      <w:start w:val="1"/>
+      <w:numFmt w:val="lowerLetter"/>
+      <w:lvlText w:val="%5."/>
+      <w:lvlJc w:val="left"/>
+      <w:pPr>
+        <w:ind w:left="3600" w:hanging="360"/>
+      </w:pPr>
+    </w:lvl>
+    <w:lvl w:ilvl="5" w:tplc="0416001B" w:tentative="1">
+      <w:start w:val="1"/>
+      <w:numFmt w:val="lowerRoman"/>
+      <w:lvlText w:val="%6."/>
+      <w:lvlJc w:val="right"/>
+      <w:pPr>
+        <w:ind w:left="4320" w:hanging="180"/>
+      </w:pPr>
+    </w:lvl>
+    <w:lvl w:ilvl="6" w:tplc="0416000F" w:tentative="1">
+      <w:start w:val="1"/>
+      <w:numFmt w:val="decimal"/>
+      <w:lvlText w:val="%7."/>
+      <w:lvlJc w:val="left"/>
+      <w:pPr>
+        <w:ind w:left="5040" w:hanging="360"/>
+      </w:pPr>
+    </w:lvl>
+    <w:lvl w:ilvl="7" w:tplc="04160019" w:tentative="1">
+      <w:start w:val="1"/>
+      <w:numFmt w:val="lowerLetter"/>
+      <w:lvlText w:val="%8."/>
+      <w:lvlJc w:val="left"/>
+      <w:pPr>
+        <w:ind w:left="5760" w:hanging="360"/>
+      </w:pPr>
+    </w:lvl>
+    <w:lvl w:ilvl="8" w:tplc="0416001B" w:tentative="1">
+      <w:start w:val="1"/>
+      <w:numFmt w:val="lowerRoman"/>
+      <w:lvlText w:val="%9."/>
+      <w:lvlJc w:val="right"/>
+      <w:pPr>
+        <w:ind w:left="6480" w:hanging="180"/>
+      </w:pPr>
+    </w:lvl>
+  </w:abstractNum>
+  <w:abstractNum w:abstractNumId="11" w15:restartNumberingAfterBreak="0">
+    <w:nsid w:val="3BC24D74"/>
+    <w:multiLevelType w:val="hybridMultilevel"/>
+    <w:tmpl w:val="76A04E76"/>
+    <w:lvl w:ilvl="0" w:tplc="CD34FC88">
+      <w:start w:val="1"/>
+      <w:numFmt w:val="decimal"/>
+      <w:lvlText w:val="%1."/>
+      <w:lvlJc w:val="left"/>
+      <w:pPr>
+        <w:ind w:left="720" w:hanging="360"/>
+      </w:pPr>
+      <w:rPr>
+        <w:rFonts w:hint="default"/>
+      </w:rPr>
+    </w:lvl>
+    <w:lvl w:ilvl="1" w:tplc="04160019" w:tentative="1">
+      <w:start w:val="1"/>
+      <w:numFmt w:val="lowerLetter"/>
+      <w:lvlText w:val="%2."/>
+      <w:lvlJc w:val="left"/>
+      <w:pPr>
+        <w:ind w:left="1440" w:hanging="360"/>
+      </w:pPr>
+    </w:lvl>
+    <w:lvl w:ilvl="2" w:tplc="0416001B" w:tentative="1">
+      <w:start w:val="1"/>
+      <w:numFmt w:val="lowerRoman"/>
+      <w:lvlText w:val="%3."/>
+      <w:lvlJc w:val="right"/>
+      <w:pPr>
+        <w:ind w:left="2160" w:hanging="180"/>
+      </w:pPr>
+    </w:lvl>
+    <w:lvl w:ilvl="3" w:tplc="0416000F" w:tentative="1">
+      <w:start w:val="1"/>
+      <w:numFmt w:val="decimal"/>
+      <w:lvlText w:val="%4."/>
+      <w:lvlJc w:val="left"/>
+      <w:pPr>
+        <w:ind w:left="2880" w:hanging="360"/>
+      </w:pPr>
+    </w:lvl>
+    <w:lvl w:ilvl="4" w:tplc="04160019" w:tentative="1">
+      <w:start w:val="1"/>
+      <w:numFmt w:val="lowerLetter"/>
+      <w:lvlText w:val="%5."/>
+      <w:lvlJc w:val="left"/>
+      <w:pPr>
+        <w:ind w:left="3600" w:hanging="360"/>
+      </w:pPr>
+    </w:lvl>
+    <w:lvl w:ilvl="5" w:tplc="0416001B" w:tentative="1">
+      <w:start w:val="1"/>
+      <w:numFmt w:val="lowerRoman"/>
+      <w:lvlText w:val="%6."/>
+      <w:lvlJc w:val="right"/>
+      <w:pPr>
+        <w:ind w:left="4320" w:hanging="180"/>
+      </w:pPr>
+    </w:lvl>
+    <w:lvl w:ilvl="6" w:tplc="0416000F" w:tentative="1">
+      <w:start w:val="1"/>
+      <w:numFmt w:val="decimal"/>
+      <w:lvlText w:val="%7."/>
+      <w:lvlJc w:val="left"/>
+      <w:pPr>
+        <w:ind w:left="5040" w:hanging="360"/>
+      </w:pPr>
+    </w:lvl>
+    <w:lvl w:ilvl="7" w:tplc="04160019" w:tentative="1">
+      <w:start w:val="1"/>
+      <w:numFmt w:val="lowerLetter"/>
+      <w:lvlText w:val="%8."/>
+      <w:lvlJc w:val="left"/>
+      <w:pPr>
+        <w:ind w:left="5760" w:hanging="360"/>
+      </w:pPr>
+    </w:lvl>
+    <w:lvl w:ilvl="8" w:tplc="0416001B" w:tentative="1">
+      <w:start w:val="1"/>
+      <w:numFmt w:val="lowerRoman"/>
+      <w:lvlText w:val="%9."/>
+      <w:lvlJc w:val="right"/>
+      <w:pPr>
+        <w:ind w:left="6480" w:hanging="180"/>
+      </w:pPr>
+    </w:lvl>
+  </w:abstractNum>
+  <w:abstractNum w:abstractNumId="12" w15:restartNumberingAfterBreak="0">
+    <w:nsid w:val="3D5D5783"/>
+    <w:multiLevelType w:val="hybridMultilevel"/>
+    <w:tmpl w:val="2D240716"/>
+    <w:lvl w:ilvl="0" w:tplc="2F2AD788">
+      <w:start w:val="1"/>
+      <w:numFmt w:val="decimal"/>
+      <w:lvlText w:val="%1."/>
+      <w:lvlJc w:val="left"/>
+      <w:pPr>
+        <w:ind w:left="720" w:hanging="360"/>
+      </w:pPr>
+      <w:rPr>
+        <w:rFonts w:hint="default"/>
+      </w:rPr>
+    </w:lvl>
+    <w:lvl w:ilvl="1" w:tplc="04160019" w:tentative="1">
+      <w:start w:val="1"/>
+      <w:numFmt w:val="lowerLetter"/>
+      <w:lvlText w:val="%2."/>
+      <w:lvlJc w:val="left"/>
+      <w:pPr>
+        <w:ind w:left="1440" w:hanging="360"/>
+      </w:pPr>
+    </w:lvl>
+    <w:lvl w:ilvl="2" w:tplc="0416001B" w:tentative="1">
+      <w:start w:val="1"/>
+      <w:numFmt w:val="lowerRoman"/>
+      <w:lvlText w:val="%3."/>
+      <w:lvlJc w:val="right"/>
+      <w:pPr>
+        <w:ind w:left="2160" w:hanging="180"/>
+      </w:pPr>
+    </w:lvl>
+    <w:lvl w:ilvl="3" w:tplc="0416000F" w:tentative="1">
+      <w:start w:val="1"/>
+      <w:numFmt w:val="decimal"/>
+      <w:lvlText w:val="%4."/>
+      <w:lvlJc w:val="left"/>
+      <w:pPr>
+        <w:ind w:left="2880" w:hanging="360"/>
+      </w:pPr>
+    </w:lvl>
+    <w:lvl w:ilvl="4" w:tplc="04160019" w:tentative="1">
+      <w:start w:val="1"/>
+      <w:numFmt w:val="lowerLetter"/>
+      <w:lvlText w:val="%5."/>
+      <w:lvlJc w:val="left"/>
+      <w:pPr>
+        <w:ind w:left="3600" w:hanging="360"/>
+      </w:pPr>
+    </w:lvl>
+    <w:lvl w:ilvl="5" w:tplc="0416001B" w:tentative="1">
+      <w:start w:val="1"/>
+      <w:numFmt w:val="lowerRoman"/>
+      <w:lvlText w:val="%6."/>
+      <w:lvlJc w:val="right"/>
+      <w:pPr>
+        <w:ind w:left="4320" w:hanging="180"/>
+      </w:pPr>
+    </w:lvl>
+    <w:lvl w:ilvl="6" w:tplc="0416000F" w:tentative="1">
+      <w:start w:val="1"/>
+      <w:numFmt w:val="decimal"/>
+      <w:lvlText w:val="%7."/>
+      <w:lvlJc w:val="left"/>
+      <w:pPr>
+        <w:ind w:left="5040" w:hanging="360"/>
+      </w:pPr>
+    </w:lvl>
+    <w:lvl w:ilvl="7" w:tplc="04160019" w:tentative="1">
+      <w:start w:val="1"/>
+      <w:numFmt w:val="lowerLetter"/>
+      <w:lvlText w:val="%8."/>
+      <w:lvlJc w:val="left"/>
+      <w:pPr>
+        <w:ind w:left="5760" w:hanging="360"/>
+      </w:pPr>
+    </w:lvl>
+    <w:lvl w:ilvl="8" w:tplc="0416001B" w:tentative="1">
+      <w:start w:val="1"/>
+      <w:numFmt w:val="lowerRoman"/>
+      <w:lvlText w:val="%9."/>
+      <w:lvlJc w:val="right"/>
+      <w:pPr>
+        <w:ind w:left="6480" w:hanging="180"/>
+      </w:pPr>
+    </w:lvl>
+  </w:abstractNum>
+  <w:abstractNum w:abstractNumId="13" w15:restartNumberingAfterBreak="0">
+    <w:nsid w:val="44B942C6"/>
+    <w:multiLevelType w:val="hybridMultilevel"/>
+    <w:tmpl w:val="B5D40AAE"/>
+    <w:lvl w:ilvl="0" w:tplc="BC2C68B0">
+      <w:start w:val="1"/>
+      <w:numFmt w:val="decimal"/>
+      <w:lvlText w:val="%1."/>
+      <w:lvlJc w:val="left"/>
+      <w:pPr>
+        <w:ind w:left="720" w:hanging="360"/>
+      </w:pPr>
+      <w:rPr>
+        <w:rFonts w:hint="default"/>
+      </w:rPr>
+    </w:lvl>
+    <w:lvl w:ilvl="1" w:tplc="04160019" w:tentative="1">
+      <w:start w:val="1"/>
+      <w:numFmt w:val="lowerLetter"/>
+      <w:lvlText w:val="%2."/>
+      <w:lvlJc w:val="left"/>
+      <w:pPr>
+        <w:ind w:left="1440" w:hanging="360"/>
+      </w:pPr>
+    </w:lvl>
+    <w:lvl w:ilvl="2" w:tplc="0416001B" w:tentative="1">
+      <w:start w:val="1"/>
+      <w:numFmt w:val="lowerRoman"/>
+      <w:lvlText w:val="%3."/>
+      <w:lvlJc w:val="right"/>
+      <w:pPr>
+        <w:ind w:left="2160" w:hanging="180"/>
+      </w:pPr>
+    </w:lvl>
+    <w:lvl w:ilvl="3" w:tplc="0416000F" w:tentative="1">
+      <w:start w:val="1"/>
+      <w:numFmt w:val="decimal"/>
+      <w:lvlText w:val="%4."/>
+      <w:lvlJc w:val="left"/>
+      <w:pPr>
+        <w:ind w:left="2880" w:hanging="360"/>
+      </w:pPr>
+    </w:lvl>
+    <w:lvl w:ilvl="4" w:tplc="04160019" w:tentative="1">
+      <w:start w:val="1"/>
+      <w:numFmt w:val="lowerLetter"/>
+      <w:lvlText w:val="%5."/>
+      <w:lvlJc w:val="left"/>
+      <w:pPr>
+        <w:ind w:left="3600" w:hanging="360"/>
+      </w:pPr>
+    </w:lvl>
+    <w:lvl w:ilvl="5" w:tplc="0416001B" w:tentative="1">
+      <w:start w:val="1"/>
+      <w:numFmt w:val="lowerRoman"/>
+      <w:lvlText w:val="%6."/>
+      <w:lvlJc w:val="right"/>
+      <w:pPr>
+        <w:ind w:left="4320" w:hanging="180"/>
+      </w:pPr>
+    </w:lvl>
+    <w:lvl w:ilvl="6" w:tplc="0416000F" w:tentative="1">
+      <w:start w:val="1"/>
+      <w:numFmt w:val="decimal"/>
+      <w:lvlText w:val="%7."/>
+      <w:lvlJc w:val="left"/>
+      <w:pPr>
+        <w:ind w:left="5040" w:hanging="360"/>
+      </w:pPr>
+    </w:lvl>
+    <w:lvl w:ilvl="7" w:tplc="04160019" w:tentative="1">
+      <w:start w:val="1"/>
+      <w:numFmt w:val="lowerLetter"/>
+      <w:lvlText w:val="%8."/>
+      <w:lvlJc w:val="left"/>
+      <w:pPr>
+        <w:ind w:left="5760" w:hanging="360"/>
+      </w:pPr>
+    </w:lvl>
+    <w:lvl w:ilvl="8" w:tplc="0416001B" w:tentative="1">
+      <w:start w:val="1"/>
+      <w:numFmt w:val="lowerRoman"/>
+      <w:lvlText w:val="%9."/>
+      <w:lvlJc w:val="right"/>
+      <w:pPr>
+        <w:ind w:left="6480" w:hanging="180"/>
+      </w:pPr>
+    </w:lvl>
+  </w:abstractNum>
+  <w:abstractNum w:abstractNumId="14" w15:restartNumberingAfterBreak="0">
+    <w:nsid w:val="480E0C8F"/>
+    <w:multiLevelType w:val="hybridMultilevel"/>
+    <w:tmpl w:val="B2E45950"/>
+    <w:lvl w:ilvl="0" w:tplc="9F3C6FE2">
+      <w:start w:val="1"/>
+      <w:numFmt w:val="decimal"/>
+      <w:lvlText w:val="%1."/>
+      <w:lvlJc w:val="left"/>
+      <w:pPr>
+        <w:ind w:left="720" w:hanging="360"/>
+      </w:pPr>
+      <w:rPr>
+        <w:rFonts w:hint="default"/>
+      </w:rPr>
+    </w:lvl>
+    <w:lvl w:ilvl="1" w:tplc="04160019" w:tentative="1">
+      <w:start w:val="1"/>
+      <w:numFmt w:val="lowerLetter"/>
+      <w:lvlText w:val="%2."/>
+      <w:lvlJc w:val="left"/>
+      <w:pPr>
+        <w:ind w:left="1440" w:hanging="360"/>
+      </w:pPr>
+    </w:lvl>
+    <w:lvl w:ilvl="2" w:tplc="0416001B" w:tentative="1">
+      <w:start w:val="1"/>
+      <w:numFmt w:val="lowerRoman"/>
+      <w:lvlText w:val="%3."/>
+      <w:lvlJc w:val="right"/>
+      <w:pPr>
+        <w:ind w:left="2160" w:hanging="180"/>
+      </w:pPr>
+    </w:lvl>
+    <w:lvl w:ilvl="3" w:tplc="0416000F" w:tentative="1">
+      <w:start w:val="1"/>
+      <w:numFmt w:val="decimal"/>
+      <w:lvlText w:val="%4."/>
+      <w:lvlJc w:val="left"/>
+      <w:pPr>
+        <w:ind w:left="2880" w:hanging="360"/>
+      </w:pPr>
+    </w:lvl>
+    <w:lvl w:ilvl="4" w:tplc="04160019" w:tentative="1">
+      <w:start w:val="1"/>
+      <w:numFmt w:val="lowerLetter"/>
+      <w:lvlText w:val="%5."/>
+      <w:lvlJc w:val="left"/>
+      <w:pPr>
+        <w:ind w:left="3600" w:hanging="360"/>
+      </w:pPr>
+    </w:lvl>
+    <w:lvl w:ilvl="5" w:tplc="0416001B" w:tentative="1">
+      <w:start w:val="1"/>
+      <w:numFmt w:val="lowerRoman"/>
+      <w:lvlText w:val="%6."/>
+      <w:lvlJc w:val="right"/>
+      <w:pPr>
+        <w:ind w:left="4320" w:hanging="180"/>
+      </w:pPr>
+    </w:lvl>
+    <w:lvl w:ilvl="6" w:tplc="0416000F" w:tentative="1">
+      <w:start w:val="1"/>
+      <w:numFmt w:val="decimal"/>
+      <w:lvlText w:val="%7."/>
+      <w:lvlJc w:val="left"/>
+      <w:pPr>
+        <w:ind w:left="5040" w:hanging="360"/>
+      </w:pPr>
+    </w:lvl>
+    <w:lvl w:ilvl="7" w:tplc="04160019" w:tentative="1">
+      <w:start w:val="1"/>
+      <w:numFmt w:val="lowerLetter"/>
+      <w:lvlText w:val="%8."/>
+      <w:lvlJc w:val="left"/>
+      <w:pPr>
+        <w:ind w:left="5760" w:hanging="360"/>
+      </w:pPr>
+    </w:lvl>
+    <w:lvl w:ilvl="8" w:tplc="0416001B" w:tentative="1">
+      <w:start w:val="1"/>
+      <w:numFmt w:val="lowerRoman"/>
+      <w:lvlText w:val="%9."/>
+      <w:lvlJc w:val="right"/>
+      <w:pPr>
+        <w:ind w:left="6480" w:hanging="180"/>
+      </w:pPr>
+    </w:lvl>
+  </w:abstractNum>
+  <w:abstractNum w:abstractNumId="15" w15:restartNumberingAfterBreak="0">
+    <w:nsid w:val="489B31CD"/>
+    <w:multiLevelType w:val="hybridMultilevel"/>
+    <w:tmpl w:val="D2385330"/>
+    <w:lvl w:ilvl="0" w:tplc="5C4A1E9C">
+      <w:start w:val="1"/>
+      <w:numFmt w:val="decimal"/>
+      <w:lvlText w:val="%1."/>
+      <w:lvlJc w:val="left"/>
+      <w:pPr>
+        <w:ind w:left="720" w:hanging="360"/>
+      </w:pPr>
+      <w:rPr>
+        <w:rFonts w:hint="default"/>
+      </w:rPr>
+    </w:lvl>
+    <w:lvl w:ilvl="1" w:tplc="04160019" w:tentative="1">
+      <w:start w:val="1"/>
+      <w:numFmt w:val="lowerLetter"/>
+      <w:lvlText w:val="%2."/>
+      <w:lvlJc w:val="left"/>
+      <w:pPr>
+        <w:ind w:left="1440" w:hanging="360"/>
+      </w:pPr>
+    </w:lvl>
+    <w:lvl w:ilvl="2" w:tplc="0416001B" w:tentative="1">
+      <w:start w:val="1"/>
+      <w:numFmt w:val="lowerRoman"/>
+      <w:lvlText w:val="%3."/>
+      <w:lvlJc w:val="right"/>
+      <w:pPr>
+        <w:ind w:left="2160" w:hanging="180"/>
+      </w:pPr>
+    </w:lvl>
+    <w:lvl w:ilvl="3" w:tplc="0416000F" w:tentative="1">
+      <w:start w:val="1"/>
+      <w:numFmt w:val="decimal"/>
+      <w:lvlText w:val="%4."/>
+      <w:lvlJc w:val="left"/>
+      <w:pPr>
+        <w:ind w:left="2880" w:hanging="360"/>
+      </w:pPr>
+    </w:lvl>
+    <w:lvl w:ilvl="4" w:tplc="04160019" w:tentative="1">
+      <w:start w:val="1"/>
+      <w:numFmt w:val="lowerLetter"/>
+      <w:lvlText w:val="%5."/>
+      <w:lvlJc w:val="left"/>
+      <w:pPr>
+        <w:ind w:left="3600" w:hanging="360"/>
+      </w:pPr>
+    </w:lvl>
+    <w:lvl w:ilvl="5" w:tplc="0416001B" w:tentative="1">
+      <w:start w:val="1"/>
+      <w:numFmt w:val="lowerRoman"/>
+      <w:lvlText w:val="%6."/>
+      <w:lvlJc w:val="right"/>
+      <w:pPr>
+        <w:ind w:left="4320" w:hanging="180"/>
+      </w:pPr>
+    </w:lvl>
+    <w:lvl w:ilvl="6" w:tplc="0416000F" w:tentative="1">
+      <w:start w:val="1"/>
+      <w:numFmt w:val="decimal"/>
+      <w:lvlText w:val="%7."/>
+      <w:lvlJc w:val="left"/>
+      <w:pPr>
+        <w:ind w:left="5040" w:hanging="360"/>
+      </w:pPr>
+    </w:lvl>
+    <w:lvl w:ilvl="7" w:tplc="04160019" w:tentative="1">
+      <w:start w:val="1"/>
+      <w:numFmt w:val="lowerLetter"/>
+      <w:lvlText w:val="%8."/>
+      <w:lvlJc w:val="left"/>
+      <w:pPr>
+        <w:ind w:left="5760" w:hanging="360"/>
+      </w:pPr>
+    </w:lvl>
+    <w:lvl w:ilvl="8" w:tplc="0416001B" w:tentative="1">
+      <w:start w:val="1"/>
+      <w:numFmt w:val="lowerRoman"/>
+      <w:lvlText w:val="%9."/>
+      <w:lvlJc w:val="right"/>
+      <w:pPr>
+        <w:ind w:left="6480" w:hanging="180"/>
+      </w:pPr>
+    </w:lvl>
+  </w:abstractNum>
+  <w:abstractNum w:abstractNumId="16" w15:restartNumberingAfterBreak="0">
     <w:nsid w:val="49D94CAF"/>
     <w:multiLevelType w:val="hybridMultilevel"/>
     <w:tmpl w:val="3E5250E8"/>
@@ -2852,7 +3979,363 @@
       </w:rPr>
     </w:lvl>
   </w:abstractNum>
-  <w:abstractNum w:abstractNumId="7" w15:restartNumberingAfterBreak="0">
+  <w:abstractNum w:abstractNumId="17" w15:restartNumberingAfterBreak="0">
+    <w:nsid w:val="53B0604E"/>
+    <w:multiLevelType w:val="hybridMultilevel"/>
+    <w:tmpl w:val="B442EC6E"/>
+    <w:lvl w:ilvl="0" w:tplc="E3C21EBE">
+      <w:start w:val="1"/>
+      <w:numFmt w:val="decimal"/>
+      <w:lvlText w:val="%1."/>
+      <w:lvlJc w:val="left"/>
+      <w:pPr>
+        <w:ind w:left="720" w:hanging="360"/>
+      </w:pPr>
+      <w:rPr>
+        <w:rFonts w:hint="default"/>
+      </w:rPr>
+    </w:lvl>
+    <w:lvl w:ilvl="1" w:tplc="04160019" w:tentative="1">
+      <w:start w:val="1"/>
+      <w:numFmt w:val="lowerLetter"/>
+      <w:lvlText w:val="%2."/>
+      <w:lvlJc w:val="left"/>
+      <w:pPr>
+        <w:ind w:left="1440" w:hanging="360"/>
+      </w:pPr>
+    </w:lvl>
+    <w:lvl w:ilvl="2" w:tplc="0416001B" w:tentative="1">
+      <w:start w:val="1"/>
+      <w:numFmt w:val="lowerRoman"/>
+      <w:lvlText w:val="%3."/>
+      <w:lvlJc w:val="right"/>
+      <w:pPr>
+        <w:ind w:left="2160" w:hanging="180"/>
+      </w:pPr>
+    </w:lvl>
+    <w:lvl w:ilvl="3" w:tplc="0416000F" w:tentative="1">
+      <w:start w:val="1"/>
+      <w:numFmt w:val="decimal"/>
+      <w:lvlText w:val="%4."/>
+      <w:lvlJc w:val="left"/>
+      <w:pPr>
+        <w:ind w:left="2880" w:hanging="360"/>
+      </w:pPr>
+    </w:lvl>
+    <w:lvl w:ilvl="4" w:tplc="04160019" w:tentative="1">
+      <w:start w:val="1"/>
+      <w:numFmt w:val="lowerLetter"/>
+      <w:lvlText w:val="%5."/>
+      <w:lvlJc w:val="left"/>
+      <w:pPr>
+        <w:ind w:left="3600" w:hanging="360"/>
+      </w:pPr>
+    </w:lvl>
+    <w:lvl w:ilvl="5" w:tplc="0416001B" w:tentative="1">
+      <w:start w:val="1"/>
+      <w:numFmt w:val="lowerRoman"/>
+      <w:lvlText w:val="%6."/>
+      <w:lvlJc w:val="right"/>
+      <w:pPr>
+        <w:ind w:left="4320" w:hanging="180"/>
+      </w:pPr>
+    </w:lvl>
+    <w:lvl w:ilvl="6" w:tplc="0416000F" w:tentative="1">
+      <w:start w:val="1"/>
+      <w:numFmt w:val="decimal"/>
+      <w:lvlText w:val="%7."/>
+      <w:lvlJc w:val="left"/>
+      <w:pPr>
+        <w:ind w:left="5040" w:hanging="360"/>
+      </w:pPr>
+    </w:lvl>
+    <w:lvl w:ilvl="7" w:tplc="04160019" w:tentative="1">
+      <w:start w:val="1"/>
+      <w:numFmt w:val="lowerLetter"/>
+      <w:lvlText w:val="%8."/>
+      <w:lvlJc w:val="left"/>
+      <w:pPr>
+        <w:ind w:left="5760" w:hanging="360"/>
+      </w:pPr>
+    </w:lvl>
+    <w:lvl w:ilvl="8" w:tplc="0416001B" w:tentative="1">
+      <w:start w:val="1"/>
+      <w:numFmt w:val="lowerRoman"/>
+      <w:lvlText w:val="%9."/>
+      <w:lvlJc w:val="right"/>
+      <w:pPr>
+        <w:ind w:left="6480" w:hanging="180"/>
+      </w:pPr>
+    </w:lvl>
+  </w:abstractNum>
+  <w:abstractNum w:abstractNumId="18" w15:restartNumberingAfterBreak="0">
+    <w:nsid w:val="5EE362B2"/>
+    <w:multiLevelType w:val="hybridMultilevel"/>
+    <w:tmpl w:val="FB523B90"/>
+    <w:lvl w:ilvl="0" w:tplc="48FC81DA">
+      <w:start w:val="1"/>
+      <w:numFmt w:val="decimal"/>
+      <w:lvlText w:val="%1."/>
+      <w:lvlJc w:val="left"/>
+      <w:pPr>
+        <w:ind w:left="720" w:hanging="360"/>
+      </w:pPr>
+      <w:rPr>
+        <w:rFonts w:hint="default"/>
+      </w:rPr>
+    </w:lvl>
+    <w:lvl w:ilvl="1" w:tplc="04160019" w:tentative="1">
+      <w:start w:val="1"/>
+      <w:numFmt w:val="lowerLetter"/>
+      <w:lvlText w:val="%2."/>
+      <w:lvlJc w:val="left"/>
+      <w:pPr>
+        <w:ind w:left="1440" w:hanging="360"/>
+      </w:pPr>
+    </w:lvl>
+    <w:lvl w:ilvl="2" w:tplc="0416001B" w:tentative="1">
+      <w:start w:val="1"/>
+      <w:numFmt w:val="lowerRoman"/>
+      <w:lvlText w:val="%3."/>
+      <w:lvlJc w:val="right"/>
+      <w:pPr>
+        <w:ind w:left="2160" w:hanging="180"/>
+      </w:pPr>
+    </w:lvl>
+    <w:lvl w:ilvl="3" w:tplc="0416000F" w:tentative="1">
+      <w:start w:val="1"/>
+      <w:numFmt w:val="decimal"/>
+      <w:lvlText w:val="%4."/>
+      <w:lvlJc w:val="left"/>
+      <w:pPr>
+        <w:ind w:left="2880" w:hanging="360"/>
+      </w:pPr>
+    </w:lvl>
+    <w:lvl w:ilvl="4" w:tplc="04160019" w:tentative="1">
+      <w:start w:val="1"/>
+      <w:numFmt w:val="lowerLetter"/>
+      <w:lvlText w:val="%5."/>
+      <w:lvlJc w:val="left"/>
+      <w:pPr>
+        <w:ind w:left="3600" w:hanging="360"/>
+      </w:pPr>
+    </w:lvl>
+    <w:lvl w:ilvl="5" w:tplc="0416001B" w:tentative="1">
+      <w:start w:val="1"/>
+      <w:numFmt w:val="lowerRoman"/>
+      <w:lvlText w:val="%6."/>
+      <w:lvlJc w:val="right"/>
+      <w:pPr>
+        <w:ind w:left="4320" w:hanging="180"/>
+      </w:pPr>
+    </w:lvl>
+    <w:lvl w:ilvl="6" w:tplc="0416000F" w:tentative="1">
+      <w:start w:val="1"/>
+      <w:numFmt w:val="decimal"/>
+      <w:lvlText w:val="%7."/>
+      <w:lvlJc w:val="left"/>
+      <w:pPr>
+        <w:ind w:left="5040" w:hanging="360"/>
+      </w:pPr>
+    </w:lvl>
+    <w:lvl w:ilvl="7" w:tplc="04160019" w:tentative="1">
+      <w:start w:val="1"/>
+      <w:numFmt w:val="lowerLetter"/>
+      <w:lvlText w:val="%8."/>
+      <w:lvlJc w:val="left"/>
+      <w:pPr>
+        <w:ind w:left="5760" w:hanging="360"/>
+      </w:pPr>
+    </w:lvl>
+    <w:lvl w:ilvl="8" w:tplc="0416001B" w:tentative="1">
+      <w:start w:val="1"/>
+      <w:numFmt w:val="lowerRoman"/>
+      <w:lvlText w:val="%9."/>
+      <w:lvlJc w:val="right"/>
+      <w:pPr>
+        <w:ind w:left="6480" w:hanging="180"/>
+      </w:pPr>
+    </w:lvl>
+  </w:abstractNum>
+  <w:abstractNum w:abstractNumId="19" w15:restartNumberingAfterBreak="0">
+    <w:nsid w:val="638834DA"/>
+    <w:multiLevelType w:val="hybridMultilevel"/>
+    <w:tmpl w:val="F10CDAAC"/>
+    <w:lvl w:ilvl="0" w:tplc="82602440">
+      <w:start w:val="1"/>
+      <w:numFmt w:val="decimal"/>
+      <w:lvlText w:val="%1."/>
+      <w:lvlJc w:val="left"/>
+      <w:pPr>
+        <w:ind w:left="720" w:hanging="360"/>
+      </w:pPr>
+      <w:rPr>
+        <w:rFonts w:hint="default"/>
+      </w:rPr>
+    </w:lvl>
+    <w:lvl w:ilvl="1" w:tplc="04160019" w:tentative="1">
+      <w:start w:val="1"/>
+      <w:numFmt w:val="lowerLetter"/>
+      <w:lvlText w:val="%2."/>
+      <w:lvlJc w:val="left"/>
+      <w:pPr>
+        <w:ind w:left="1440" w:hanging="360"/>
+      </w:pPr>
+    </w:lvl>
+    <w:lvl w:ilvl="2" w:tplc="0416001B" w:tentative="1">
+      <w:start w:val="1"/>
+      <w:numFmt w:val="lowerRoman"/>
+      <w:lvlText w:val="%3."/>
+      <w:lvlJc w:val="right"/>
+      <w:pPr>
+        <w:ind w:left="2160" w:hanging="180"/>
+      </w:pPr>
+    </w:lvl>
+    <w:lvl w:ilvl="3" w:tplc="0416000F" w:tentative="1">
+      <w:start w:val="1"/>
+      <w:numFmt w:val="decimal"/>
+      <w:lvlText w:val="%4."/>
+      <w:lvlJc w:val="left"/>
+      <w:pPr>
+        <w:ind w:left="2880" w:hanging="360"/>
+      </w:pPr>
+    </w:lvl>
+    <w:lvl w:ilvl="4" w:tplc="04160019" w:tentative="1">
+      <w:start w:val="1"/>
+      <w:numFmt w:val="lowerLetter"/>
+      <w:lvlText w:val="%5."/>
+      <w:lvlJc w:val="left"/>
+      <w:pPr>
+        <w:ind w:left="3600" w:hanging="360"/>
+      </w:pPr>
+    </w:lvl>
+    <w:lvl w:ilvl="5" w:tplc="0416001B" w:tentative="1">
+      <w:start w:val="1"/>
+      <w:numFmt w:val="lowerRoman"/>
+      <w:lvlText w:val="%6."/>
+      <w:lvlJc w:val="right"/>
+      <w:pPr>
+        <w:ind w:left="4320" w:hanging="180"/>
+      </w:pPr>
+    </w:lvl>
+    <w:lvl w:ilvl="6" w:tplc="0416000F" w:tentative="1">
+      <w:start w:val="1"/>
+      <w:numFmt w:val="decimal"/>
+      <w:lvlText w:val="%7."/>
+      <w:lvlJc w:val="left"/>
+      <w:pPr>
+        <w:ind w:left="5040" w:hanging="360"/>
+      </w:pPr>
+    </w:lvl>
+    <w:lvl w:ilvl="7" w:tplc="04160019" w:tentative="1">
+      <w:start w:val="1"/>
+      <w:numFmt w:val="lowerLetter"/>
+      <w:lvlText w:val="%8."/>
+      <w:lvlJc w:val="left"/>
+      <w:pPr>
+        <w:ind w:left="5760" w:hanging="360"/>
+      </w:pPr>
+    </w:lvl>
+    <w:lvl w:ilvl="8" w:tplc="0416001B" w:tentative="1">
+      <w:start w:val="1"/>
+      <w:numFmt w:val="lowerRoman"/>
+      <w:lvlText w:val="%9."/>
+      <w:lvlJc w:val="right"/>
+      <w:pPr>
+        <w:ind w:left="6480" w:hanging="180"/>
+      </w:pPr>
+    </w:lvl>
+  </w:abstractNum>
+  <w:abstractNum w:abstractNumId="20" w15:restartNumberingAfterBreak="0">
+    <w:nsid w:val="64A305C4"/>
+    <w:multiLevelType w:val="hybridMultilevel"/>
+    <w:tmpl w:val="4B08E5F0"/>
+    <w:lvl w:ilvl="0" w:tplc="2B025D78">
+      <w:start w:val="1"/>
+      <w:numFmt w:val="decimal"/>
+      <w:lvlText w:val="%1."/>
+      <w:lvlJc w:val="left"/>
+      <w:pPr>
+        <w:ind w:left="720" w:hanging="360"/>
+      </w:pPr>
+      <w:rPr>
+        <w:rFonts w:hint="default"/>
+      </w:rPr>
+    </w:lvl>
+    <w:lvl w:ilvl="1" w:tplc="04160019" w:tentative="1">
+      <w:start w:val="1"/>
+      <w:numFmt w:val="lowerLetter"/>
+      <w:lvlText w:val="%2."/>
+      <w:lvlJc w:val="left"/>
+      <w:pPr>
+        <w:ind w:left="1440" w:hanging="360"/>
+      </w:pPr>
+    </w:lvl>
+    <w:lvl w:ilvl="2" w:tplc="0416001B" w:tentative="1">
+      <w:start w:val="1"/>
+      <w:numFmt w:val="lowerRoman"/>
+      <w:lvlText w:val="%3."/>
+      <w:lvlJc w:val="right"/>
+      <w:pPr>
+        <w:ind w:left="2160" w:hanging="180"/>
+      </w:pPr>
+    </w:lvl>
+    <w:lvl w:ilvl="3" w:tplc="0416000F" w:tentative="1">
+      <w:start w:val="1"/>
+      <w:numFmt w:val="decimal"/>
+      <w:lvlText w:val="%4."/>
+      <w:lvlJc w:val="left"/>
+      <w:pPr>
+        <w:ind w:left="2880" w:hanging="360"/>
+      </w:pPr>
+    </w:lvl>
+    <w:lvl w:ilvl="4" w:tplc="04160019" w:tentative="1">
+      <w:start w:val="1"/>
+      <w:numFmt w:val="lowerLetter"/>
+      <w:lvlText w:val="%5."/>
+      <w:lvlJc w:val="left"/>
+      <w:pPr>
+        <w:ind w:left="3600" w:hanging="360"/>
+      </w:pPr>
+    </w:lvl>
+    <w:lvl w:ilvl="5" w:tplc="0416001B" w:tentative="1">
+      <w:start w:val="1"/>
+      <w:numFmt w:val="lowerRoman"/>
+      <w:lvlText w:val="%6."/>
+      <w:lvlJc w:val="right"/>
+      <w:pPr>
+        <w:ind w:left="4320" w:hanging="180"/>
+      </w:pPr>
+    </w:lvl>
+    <w:lvl w:ilvl="6" w:tplc="0416000F" w:tentative="1">
+      <w:start w:val="1"/>
+      <w:numFmt w:val="decimal"/>
+      <w:lvlText w:val="%7."/>
+      <w:lvlJc w:val="left"/>
+      <w:pPr>
+        <w:ind w:left="5040" w:hanging="360"/>
+      </w:pPr>
+    </w:lvl>
+    <w:lvl w:ilvl="7" w:tplc="04160019" w:tentative="1">
+      <w:start w:val="1"/>
+      <w:numFmt w:val="lowerLetter"/>
+      <w:lvlText w:val="%8."/>
+      <w:lvlJc w:val="left"/>
+      <w:pPr>
+        <w:ind w:left="5760" w:hanging="360"/>
+      </w:pPr>
+    </w:lvl>
+    <w:lvl w:ilvl="8" w:tplc="0416001B" w:tentative="1">
+      <w:start w:val="1"/>
+      <w:numFmt w:val="lowerRoman"/>
+      <w:lvlText w:val="%9."/>
+      <w:lvlJc w:val="right"/>
+      <w:pPr>
+        <w:ind w:left="6480" w:hanging="180"/>
+      </w:pPr>
+    </w:lvl>
+  </w:abstractNum>
+  <w:abstractNum w:abstractNumId="21" w15:restartNumberingAfterBreak="0">
     <w:nsid w:val="6A7B327F"/>
     <w:multiLevelType w:val="hybridMultilevel"/>
     <w:tmpl w:val="335E1E8E"/>
@@ -2969,7 +4452,7 @@
       </w:pPr>
     </w:lvl>
   </w:abstractNum>
-  <w:abstractNum w:abstractNumId="8" w15:restartNumberingAfterBreak="0">
+  <w:abstractNum w:abstractNumId="22" w15:restartNumberingAfterBreak="0">
     <w:nsid w:val="6ECA7869"/>
     <w:multiLevelType w:val="hybridMultilevel"/>
     <w:tmpl w:val="F01AA1BA"/>
@@ -3109,7 +4592,298 @@
       </w:rPr>
     </w:lvl>
   </w:abstractNum>
-  <w:abstractNum w:abstractNumId="9" w15:restartNumberingAfterBreak="0">
+  <w:abstractNum w:abstractNumId="23" w15:restartNumberingAfterBreak="0">
+    <w:nsid w:val="6F0017ED"/>
+    <w:multiLevelType w:val="hybridMultilevel"/>
+    <w:tmpl w:val="D8BEA44E"/>
+    <w:lvl w:ilvl="0" w:tplc="B222688A">
+      <w:start w:val="1"/>
+      <w:numFmt w:val="decimal"/>
+      <w:lvlText w:val="%1."/>
+      <w:lvlJc w:val="left"/>
+      <w:pPr>
+        <w:ind w:left="720" w:hanging="360"/>
+      </w:pPr>
+      <w:rPr>
+        <w:rFonts w:hint="default"/>
+      </w:rPr>
+    </w:lvl>
+    <w:lvl w:ilvl="1" w:tplc="04160019" w:tentative="1">
+      <w:start w:val="1"/>
+      <w:numFmt w:val="lowerLetter"/>
+      <w:lvlText w:val="%2."/>
+      <w:lvlJc w:val="left"/>
+      <w:pPr>
+        <w:ind w:left="1440" w:hanging="360"/>
+      </w:pPr>
+    </w:lvl>
+    <w:lvl w:ilvl="2" w:tplc="0416001B" w:tentative="1">
+      <w:start w:val="1"/>
+      <w:numFmt w:val="lowerRoman"/>
+      <w:lvlText w:val="%3."/>
+      <w:lvlJc w:val="right"/>
+      <w:pPr>
+        <w:ind w:left="2160" w:hanging="180"/>
+      </w:pPr>
+    </w:lvl>
+    <w:lvl w:ilvl="3" w:tplc="0416000F" w:tentative="1">
+      <w:start w:val="1"/>
+      <w:numFmt w:val="decimal"/>
+      <w:lvlText w:val="%4."/>
+      <w:lvlJc w:val="left"/>
+      <w:pPr>
+        <w:ind w:left="2880" w:hanging="360"/>
+      </w:pPr>
+    </w:lvl>
+    <w:lvl w:ilvl="4" w:tplc="04160019" w:tentative="1">
+      <w:start w:val="1"/>
+      <w:numFmt w:val="lowerLetter"/>
+      <w:lvlText w:val="%5."/>
+      <w:lvlJc w:val="left"/>
+      <w:pPr>
+        <w:ind w:left="3600" w:hanging="360"/>
+      </w:pPr>
+    </w:lvl>
+    <w:lvl w:ilvl="5" w:tplc="0416001B" w:tentative="1">
+      <w:start w:val="1"/>
+      <w:numFmt w:val="lowerRoman"/>
+      <w:lvlText w:val="%6."/>
+      <w:lvlJc w:val="right"/>
+      <w:pPr>
+        <w:ind w:left="4320" w:hanging="180"/>
+      </w:pPr>
+    </w:lvl>
+    <w:lvl w:ilvl="6" w:tplc="0416000F" w:tentative="1">
+      <w:start w:val="1"/>
+      <w:numFmt w:val="decimal"/>
+      <w:lvlText w:val="%7."/>
+      <w:lvlJc w:val="left"/>
+      <w:pPr>
+        <w:ind w:left="5040" w:hanging="360"/>
+      </w:pPr>
+    </w:lvl>
+    <w:lvl w:ilvl="7" w:tplc="04160019" w:tentative="1">
+      <w:start w:val="1"/>
+      <w:numFmt w:val="lowerLetter"/>
+      <w:lvlText w:val="%8."/>
+      <w:lvlJc w:val="left"/>
+      <w:pPr>
+        <w:ind w:left="5760" w:hanging="360"/>
+      </w:pPr>
+    </w:lvl>
+    <w:lvl w:ilvl="8" w:tplc="0416001B" w:tentative="1">
+      <w:start w:val="1"/>
+      <w:numFmt w:val="lowerRoman"/>
+      <w:lvlText w:val="%9."/>
+      <w:lvlJc w:val="right"/>
+      <w:pPr>
+        <w:ind w:left="6480" w:hanging="180"/>
+      </w:pPr>
+    </w:lvl>
+  </w:abstractNum>
+  <w:abstractNum w:abstractNumId="24" w15:restartNumberingAfterBreak="0">
+    <w:nsid w:val="6FC41004"/>
+    <w:multiLevelType w:val="hybridMultilevel"/>
+    <w:tmpl w:val="4CC0F5F0"/>
+    <w:lvl w:ilvl="0" w:tplc="CA245334">
+      <w:start w:val="1"/>
+      <w:numFmt w:val="decimal"/>
+      <w:lvlText w:val="%1."/>
+      <w:lvlJc w:val="left"/>
+      <w:pPr>
+        <w:ind w:left="720" w:hanging="360"/>
+      </w:pPr>
+      <w:rPr>
+        <w:rFonts w:hint="default"/>
+      </w:rPr>
+    </w:lvl>
+    <w:lvl w:ilvl="1" w:tplc="04160019" w:tentative="1">
+      <w:start w:val="1"/>
+      <w:numFmt w:val="lowerLetter"/>
+      <w:lvlText w:val="%2."/>
+      <w:lvlJc w:val="left"/>
+      <w:pPr>
+        <w:ind w:left="1440" w:hanging="360"/>
+      </w:pPr>
+    </w:lvl>
+    <w:lvl w:ilvl="2" w:tplc="0416001B" w:tentative="1">
+      <w:start w:val="1"/>
+      <w:numFmt w:val="lowerRoman"/>
+      <w:lvlText w:val="%3."/>
+      <w:lvlJc w:val="right"/>
+      <w:pPr>
+        <w:ind w:left="2160" w:hanging="180"/>
+      </w:pPr>
+    </w:lvl>
+    <w:lvl w:ilvl="3" w:tplc="0416000F" w:tentative="1">
+      <w:start w:val="1"/>
+      <w:numFmt w:val="decimal"/>
+      <w:lvlText w:val="%4."/>
+      <w:lvlJc w:val="left"/>
+      <w:pPr>
+        <w:ind w:left="2880" w:hanging="360"/>
+      </w:pPr>
+    </w:lvl>
+    <w:lvl w:ilvl="4" w:tplc="04160019" w:tentative="1">
+      <w:start w:val="1"/>
+      <w:numFmt w:val="lowerLetter"/>
+      <w:lvlText w:val="%5."/>
+      <w:lvlJc w:val="left"/>
+      <w:pPr>
+        <w:ind w:left="3600" w:hanging="360"/>
+      </w:pPr>
+    </w:lvl>
+    <w:lvl w:ilvl="5" w:tplc="0416001B" w:tentative="1">
+      <w:start w:val="1"/>
+      <w:numFmt w:val="lowerRoman"/>
+      <w:lvlText w:val="%6."/>
+      <w:lvlJc w:val="right"/>
+      <w:pPr>
+        <w:ind w:left="4320" w:hanging="180"/>
+      </w:pPr>
+    </w:lvl>
+    <w:lvl w:ilvl="6" w:tplc="0416000F" w:tentative="1">
+      <w:start w:val="1"/>
+      <w:numFmt w:val="decimal"/>
+      <w:lvlText w:val="%7."/>
+      <w:lvlJc w:val="left"/>
+      <w:pPr>
+        <w:ind w:left="5040" w:hanging="360"/>
+      </w:pPr>
+    </w:lvl>
+    <w:lvl w:ilvl="7" w:tplc="04160019" w:tentative="1">
+      <w:start w:val="1"/>
+      <w:numFmt w:val="lowerLetter"/>
+      <w:lvlText w:val="%8."/>
+      <w:lvlJc w:val="left"/>
+      <w:pPr>
+        <w:ind w:left="5760" w:hanging="360"/>
+      </w:pPr>
+    </w:lvl>
+    <w:lvl w:ilvl="8" w:tplc="0416001B" w:tentative="1">
+      <w:start w:val="1"/>
+      <w:numFmt w:val="lowerRoman"/>
+      <w:lvlText w:val="%9."/>
+      <w:lvlJc w:val="right"/>
+      <w:pPr>
+        <w:ind w:left="6480" w:hanging="180"/>
+      </w:pPr>
+    </w:lvl>
+  </w:abstractNum>
+  <w:abstractNum w:abstractNumId="25" w15:restartNumberingAfterBreak="0">
+    <w:nsid w:val="73566AF3"/>
+    <w:multiLevelType w:val="hybridMultilevel"/>
+    <w:tmpl w:val="768449E6"/>
+    <w:lvl w:ilvl="0" w:tplc="04160001">
+      <w:start w:val="1"/>
+      <w:numFmt w:val="bullet"/>
+      <w:lvlText w:val=""/>
+      <w:lvlJc w:val="left"/>
+      <w:pPr>
+        <w:ind w:left="1440" w:hanging="360"/>
+      </w:pPr>
+      <w:rPr>
+        <w:rFonts w:ascii="Symbol" w:hAnsi="Symbol" w:hint="default"/>
+      </w:rPr>
+    </w:lvl>
+    <w:lvl w:ilvl="1" w:tplc="04160003" w:tentative="1">
+      <w:start w:val="1"/>
+      <w:numFmt w:val="bullet"/>
+      <w:lvlText w:val="o"/>
+      <w:lvlJc w:val="left"/>
+      <w:pPr>
+        <w:ind w:left="2160" w:hanging="360"/>
+      </w:pPr>
+      <w:rPr>
+        <w:rFonts w:ascii="Courier New" w:hAnsi="Courier New" w:cs="Courier New" w:hint="default"/>
+      </w:rPr>
+    </w:lvl>
+    <w:lvl w:ilvl="2" w:tplc="04160005" w:tentative="1">
+      <w:start w:val="1"/>
+      <w:numFmt w:val="bullet"/>
+      <w:lvlText w:val=""/>
+      <w:lvlJc w:val="left"/>
+      <w:pPr>
+        <w:ind w:left="2880" w:hanging="360"/>
+      </w:pPr>
+      <w:rPr>
+        <w:rFonts w:ascii="Wingdings" w:hAnsi="Wingdings" w:hint="default"/>
+      </w:rPr>
+    </w:lvl>
+    <w:lvl w:ilvl="3" w:tplc="04160001" w:tentative="1">
+      <w:start w:val="1"/>
+      <w:numFmt w:val="bullet"/>
+      <w:lvlText w:val=""/>
+      <w:lvlJc w:val="left"/>
+      <w:pPr>
+        <w:ind w:left="3600" w:hanging="360"/>
+      </w:pPr>
+      <w:rPr>
+        <w:rFonts w:ascii="Symbol" w:hAnsi="Symbol" w:hint="default"/>
+      </w:rPr>
+    </w:lvl>
+    <w:lvl w:ilvl="4" w:tplc="04160003" w:tentative="1">
+      <w:start w:val="1"/>
+      <w:numFmt w:val="bullet"/>
+      <w:lvlText w:val="o"/>
+      <w:lvlJc w:val="left"/>
+      <w:pPr>
+        <w:ind w:left="4320" w:hanging="360"/>
+      </w:pPr>
+      <w:rPr>
+        <w:rFonts w:ascii="Courier New" w:hAnsi="Courier New" w:cs="Courier New" w:hint="default"/>
+      </w:rPr>
+    </w:lvl>
+    <w:lvl w:ilvl="5" w:tplc="04160005" w:tentative="1">
+      <w:start w:val="1"/>
+      <w:numFmt w:val="bullet"/>
+      <w:lvlText w:val=""/>
+      <w:lvlJc w:val="left"/>
+      <w:pPr>
+        <w:ind w:left="5040" w:hanging="360"/>
+      </w:pPr>
+      <w:rPr>
+        <w:rFonts w:ascii="Wingdings" w:hAnsi="Wingdings" w:hint="default"/>
+      </w:rPr>
+    </w:lvl>
+    <w:lvl w:ilvl="6" w:tplc="04160001" w:tentative="1">
+      <w:start w:val="1"/>
+      <w:numFmt w:val="bullet"/>
+      <w:lvlText w:val=""/>
+      <w:lvlJc w:val="left"/>
+      <w:pPr>
+        <w:ind w:left="5760" w:hanging="360"/>
+      </w:pPr>
+      <w:rPr>
+        <w:rFonts w:ascii="Symbol" w:hAnsi="Symbol" w:hint="default"/>
+      </w:rPr>
+    </w:lvl>
+    <w:lvl w:ilvl="7" w:tplc="04160003" w:tentative="1">
+      <w:start w:val="1"/>
+      <w:numFmt w:val="bullet"/>
+      <w:lvlText w:val="o"/>
+      <w:lvlJc w:val="left"/>
+      <w:pPr>
+        <w:ind w:left="6480" w:hanging="360"/>
+      </w:pPr>
+      <w:rPr>
+        <w:rFonts w:ascii="Courier New" w:hAnsi="Courier New" w:cs="Courier New" w:hint="default"/>
+      </w:rPr>
+    </w:lvl>
+    <w:lvl w:ilvl="8" w:tplc="04160005" w:tentative="1">
+      <w:start w:val="1"/>
+      <w:numFmt w:val="bullet"/>
+      <w:lvlText w:val=""/>
+      <w:lvlJc w:val="left"/>
+      <w:pPr>
+        <w:ind w:left="7200" w:hanging="360"/>
+      </w:pPr>
+      <w:rPr>
+        <w:rFonts w:ascii="Wingdings" w:hAnsi="Wingdings" w:hint="default"/>
+      </w:rPr>
+    </w:lvl>
+  </w:abstractNum>
+  <w:abstractNum w:abstractNumId="26" w15:restartNumberingAfterBreak="0">
     <w:nsid w:val="78D42EE2"/>
     <w:multiLevelType w:val="multilevel"/>
     <w:tmpl w:val="BE4E5626"/>
@@ -3225,7 +4999,7 @@
       </w:pPr>
     </w:lvl>
   </w:abstractNum>
-  <w:abstractNum w:abstractNumId="10" w15:restartNumberingAfterBreak="0">
+  <w:abstractNum w:abstractNumId="27" w15:restartNumberingAfterBreak="0">
     <w:nsid w:val="7E9B626D"/>
     <w:multiLevelType w:val="multilevel"/>
     <w:tmpl w:val="2B5CE9E2"/>
@@ -3305,34 +5079,85 @@
     <w:abstractNumId w:val="0"/>
   </w:num>
   <w:num w:numId="2">
-    <w:abstractNumId w:val="5"/>
+    <w:abstractNumId w:val="9"/>
   </w:num>
   <w:num w:numId="3">
+    <w:abstractNumId w:val="16"/>
+  </w:num>
+  <w:num w:numId="4">
+    <w:abstractNumId w:val="8"/>
+  </w:num>
+  <w:num w:numId="5">
     <w:abstractNumId w:val="6"/>
   </w:num>
-  <w:num w:numId="4">
-    <w:abstractNumId w:val="4"/>
-  </w:num>
-  <w:num w:numId="5">
+  <w:num w:numId="6">
     <w:abstractNumId w:val="3"/>
   </w:num>
-  <w:num w:numId="6">
-    <w:abstractNumId w:val="2"/>
-  </w:num>
   <w:num w:numId="7">
-    <w:abstractNumId w:val="10"/>
+    <w:abstractNumId w:val="27"/>
   </w:num>
   <w:num w:numId="8">
-    <w:abstractNumId w:val="7"/>
+    <w:abstractNumId w:val="21"/>
   </w:num>
   <w:num w:numId="9">
-    <w:abstractNumId w:val="9"/>
+    <w:abstractNumId w:val="26"/>
   </w:num>
   <w:num w:numId="10">
     <w:abstractNumId w:val="1"/>
   </w:num>
   <w:num w:numId="11">
-    <w:abstractNumId w:val="8"/>
+    <w:abstractNumId w:val="22"/>
+  </w:num>
+  <w:num w:numId="12">
+    <w:abstractNumId w:val="25"/>
+  </w:num>
+  <w:num w:numId="13">
+    <w:abstractNumId w:val="12"/>
+  </w:num>
+  <w:num w:numId="14">
+    <w:abstractNumId w:val="4"/>
+  </w:num>
+  <w:num w:numId="15">
+    <w:abstractNumId w:val="20"/>
+  </w:num>
+  <w:num w:numId="16">
+    <w:abstractNumId w:val="24"/>
+  </w:num>
+  <w:num w:numId="17">
+    <w:abstractNumId w:val="13"/>
+  </w:num>
+  <w:num w:numId="18">
+    <w:abstractNumId w:val="2"/>
+  </w:num>
+  <w:num w:numId="19">
+    <w:abstractNumId w:val="11"/>
+  </w:num>
+  <w:num w:numId="20">
+    <w:abstractNumId w:val="10"/>
+  </w:num>
+  <w:num w:numId="21">
+    <w:abstractNumId w:val="7"/>
+  </w:num>
+  <w:num w:numId="22">
+    <w:abstractNumId w:val="19"/>
+  </w:num>
+  <w:num w:numId="23">
+    <w:abstractNumId w:val="14"/>
+  </w:num>
+  <w:num w:numId="24">
+    <w:abstractNumId w:val="17"/>
+  </w:num>
+  <w:num w:numId="25">
+    <w:abstractNumId w:val="18"/>
+  </w:num>
+  <w:num w:numId="26">
+    <w:abstractNumId w:val="15"/>
+  </w:num>
+  <w:num w:numId="27">
+    <w:abstractNumId w:val="23"/>
+  </w:num>
+  <w:num w:numId="28">
+    <w:abstractNumId w:val="5"/>
   </w:num>
 </w:numbering>
 </file>
@@ -4433,6 +6258,33 @@
       <w:lang w:val="en-US" w:eastAsia="en-US"/>
     </w:rPr>
   </w:style>
+  <w:style w:type="paragraph" w:styleId="PargrafodaLista">
+    <w:name w:val="List Paragraph"/>
+    <w:basedOn w:val="Normal"/>
+    <w:uiPriority w:val="34"/>
+    <w:qFormat/>
+    <w:rsid w:val="00363CEB"/>
+    <w:pPr>
+      <w:ind w:left="720"/>
+      <w:contextualSpacing/>
+    </w:pPr>
+  </w:style>
+  <w:style w:type="table" w:styleId="Tabelacomgrade">
+    <w:name w:val="Table Grid"/>
+    <w:basedOn w:val="Tabelanormal"/>
+    <w:uiPriority w:val="59"/>
+    <w:rsid w:val="00024D34"/>
+    <w:tblPr>
+      <w:tblBorders>
+        <w:top w:val="single" w:sz="4" w:space="0" w:color="auto"/>
+        <w:left w:val="single" w:sz="4" w:space="0" w:color="auto"/>
+        <w:bottom w:val="single" w:sz="4" w:space="0" w:color="auto"/>
+        <w:right w:val="single" w:sz="4" w:space="0" w:color="auto"/>
+        <w:insideH w:val="single" w:sz="4" w:space="0" w:color="auto"/>
+        <w:insideV w:val="single" w:sz="4" w:space="0" w:color="auto"/>
+      </w:tblBorders>
+    </w:tblPr>
+  </w:style>
 </w:styles>
 </file>
 
@@ -4702,7 +6554,7 @@
 </file>
 
 <file path=customXml/itemProps1.xml><?xml version="1.0" encoding="utf-8"?>
-<ds:datastoreItem xmlns:ds="http://schemas.openxmlformats.org/officeDocument/2006/customXml" ds:itemID="{963B8EC2-910A-40AB-8AC9-73E90456A7BF}">
+<ds:datastoreItem xmlns:ds="http://schemas.openxmlformats.org/officeDocument/2006/customXml" ds:itemID="{FD81DE43-0FB5-44E3-A23B-F8234C54FAC5}">
   <ds:schemaRefs>
     <ds:schemaRef ds:uri="http://schemas.openxmlformats.org/officeDocument/2006/bibliography"/>
   </ds:schemaRefs>

</xml_diff>

<commit_message>
ok atlz plano de projeto
</commit_message>
<xml_diff>
--- a/Planejamento/AS_plano_projeto.docx
+++ b/Planejamento/AS_plano_projeto.docx
@@ -447,6 +447,24 @@
       <w:pPr>
         <w:ind w:left="360" w:firstLine="360"/>
       </w:pPr>
+      <w:r>
+        <w:t xml:space="preserve">O acompanhamento das atividades será disponibilizado através do GitHub, que por sua vez é um serviço de hospedagem distribuído, utilizado para projetos que utilizam o controle de versão </w:t>
+      </w:r>
+      <w:proofErr w:type="spellStart"/>
+      <w:r>
+        <w:t>Git</w:t>
+      </w:r>
+      <w:proofErr w:type="spellEnd"/>
+      <w:r>
+        <w:t>. Atuando como repositório online de códigos fonte para projetos de código aberto.</w:t>
+      </w:r>
+      <w:bookmarkStart w:id="7" w:name="_GoBack"/>
+      <w:bookmarkEnd w:id="7"/>
+    </w:p>
+    <w:p>
+      <w:pPr>
+        <w:ind w:left="360" w:firstLine="360"/>
+      </w:pPr>
     </w:p>
     <w:p>
       <w:pPr>
@@ -485,8 +503,6 @@
         </w:rPr>
         <w:t>:</w:t>
       </w:r>
-      <w:bookmarkStart w:id="7" w:name="_GoBack"/>
-      <w:bookmarkEnd w:id="7"/>
     </w:p>
     <w:p>
       <w:pPr>
@@ -903,6 +919,7 @@
               <w:spacing w:before="60"/>
             </w:pPr>
             <w:r>
+              <w:lastRenderedPageBreak/>
               <w:t>Criação do documento de riscos.</w:t>
             </w:r>
           </w:p>
@@ -916,7 +933,6 @@
               <w:spacing w:before="60"/>
             </w:pPr>
             <w:r>
-              <w:lastRenderedPageBreak/>
               <w:t>Criação do plano de projeto.</w:t>
             </w:r>
           </w:p>
@@ -1467,6 +1483,7 @@
               <w:spacing w:before="60"/>
             </w:pPr>
             <w:r>
+              <w:lastRenderedPageBreak/>
               <w:t>Refinar requisitos;</w:t>
             </w:r>
           </w:p>
@@ -1493,7 +1510,6 @@
               <w:spacing w:before="60"/>
             </w:pPr>
             <w:r>
-              <w:lastRenderedPageBreak/>
               <w:t>Incrementar Solução.</w:t>
             </w:r>
           </w:p>
@@ -1895,19 +1911,7 @@
         <w:rPr>
           <w:color w:val="auto"/>
         </w:rPr>
-        <w:t xml:space="preserve">O </w:t>
-      </w:r>
-      <w:r>
-        <w:rPr>
-          <w:color w:val="auto"/>
-        </w:rPr>
-        <w:t>Acadsystem</w:t>
-      </w:r>
-      <w:r>
-        <w:rPr>
-          <w:color w:val="auto"/>
-        </w:rPr>
-        <w:t xml:space="preserve"> será distribuído e atualizado via GooglePlay, assim sempre que uma nova versão for lançada o usuário poderá atualizar o aplicativo. </w:t>
+        <w:t xml:space="preserve">O Acadsystem será distribuído e atualizado via GooglePlay, assim sempre que uma nova versão for lançada o usuário poderá atualizar o aplicativo. </w:t>
       </w:r>
     </w:p>
     <w:p>
@@ -2081,7 +2085,7 @@
               <w:rStyle w:val="Nmerodepgina"/>
               <w:noProof/>
             </w:rPr>
-            <w:t>3</w:t>
+            <w:t>2</w:t>
           </w:r>
           <w:r>
             <w:rPr>
@@ -6459,7 +6463,7 @@
 </file>
 
 <file path=customXml/itemProps1.xml><?xml version="1.0" encoding="utf-8"?>
-<ds:datastoreItem xmlns:ds="http://schemas.openxmlformats.org/officeDocument/2006/customXml" ds:itemID="{0636E156-AB87-480E-B605-831D8023A82A}">
+<ds:datastoreItem xmlns:ds="http://schemas.openxmlformats.org/officeDocument/2006/customXml" ds:itemID="{5654E75E-E588-408A-865E-1BD4D475B1FD}">
   <ds:schemaRefs>
     <ds:schemaRef ds:uri="http://schemas.openxmlformats.org/officeDocument/2006/bibliography"/>
   </ds:schemaRefs>

</xml_diff>